<commit_message>
add more details for report
</commit_message>
<xml_diff>
--- a/report/report.docx
+++ b/report/report.docx
@@ -223,7 +223,6 @@
               </w:rPr>
             </w:pPr>
             <w:proofErr w:type="spellStart"/>
-            <w:proofErr w:type="gramStart"/>
             <w:r>
               <w:rPr>
                 <w:rFonts w:ascii="Times New Roman" w:eastAsia="Times New Roman" w:hAnsi="Times New Roman" w:cs="Times New Roman"/>
@@ -232,7 +231,6 @@
               <w:t>airport.json</w:t>
             </w:r>
             <w:proofErr w:type="spellEnd"/>
-            <w:proofErr w:type="gramEnd"/>
             <w:r>
               <w:rPr>
                 <w:rFonts w:ascii="Times New Roman" w:eastAsia="Times New Roman" w:hAnsi="Times New Roman" w:cs="Times New Roman"/>
@@ -357,7 +355,6 @@
               </w:rPr>
             </w:pPr>
             <w:proofErr w:type="spellStart"/>
-            <w:proofErr w:type="gramStart"/>
             <w:r>
               <w:rPr>
                 <w:rFonts w:ascii="Times New Roman" w:eastAsia="Times New Roman" w:hAnsi="Times New Roman" w:cs="Times New Roman"/>
@@ -366,7 +363,6 @@
               <w:t>city.json</w:t>
             </w:r>
             <w:proofErr w:type="spellEnd"/>
-            <w:proofErr w:type="gramEnd"/>
             <w:r>
               <w:rPr>
                 <w:rFonts w:ascii="Times New Roman" w:eastAsia="Times New Roman" w:hAnsi="Times New Roman" w:cs="Times New Roman"/>
@@ -484,7 +480,6 @@
               </w:rPr>
             </w:pPr>
             <w:proofErr w:type="spellStart"/>
-            <w:proofErr w:type="gramStart"/>
             <w:r>
               <w:rPr>
                 <w:rFonts w:ascii="Times New Roman" w:eastAsia="Times New Roman" w:hAnsi="Times New Roman" w:cs="Times New Roman"/>
@@ -493,7 +488,6 @@
               <w:t>country.json</w:t>
             </w:r>
             <w:proofErr w:type="spellEnd"/>
-            <w:proofErr w:type="gramEnd"/>
             <w:r>
               <w:rPr>
                 <w:rFonts w:ascii="Times New Roman" w:eastAsia="Times New Roman" w:hAnsi="Times New Roman" w:cs="Times New Roman"/>
@@ -589,7 +583,6 @@
               <w:br/>
             </w:r>
             <w:proofErr w:type="spellStart"/>
-            <w:proofErr w:type="gramStart"/>
             <w:r>
               <w:rPr>
                 <w:rFonts w:ascii="Times New Roman" w:eastAsia="Times New Roman" w:hAnsi="Times New Roman" w:cs="Times New Roman"/>
@@ -598,7 +591,6 @@
               <w:t>localname.json</w:t>
             </w:r>
             <w:proofErr w:type="spellEnd"/>
-            <w:proofErr w:type="gramEnd"/>
           </w:p>
         </w:tc>
         <w:tc>
@@ -663,7 +655,6 @@
               </w:rPr>
             </w:pPr>
             <w:proofErr w:type="spellStart"/>
-            <w:proofErr w:type="gramStart"/>
             <w:r>
               <w:rPr>
                 <w:rFonts w:ascii="Times New Roman" w:eastAsia="Times New Roman" w:hAnsi="Times New Roman" w:cs="Times New Roman"/>
@@ -672,7 +663,6 @@
               <w:t>countrypopulations.json</w:t>
             </w:r>
             <w:proofErr w:type="spellEnd"/>
-            <w:proofErr w:type="gramEnd"/>
             <w:r>
               <w:rPr>
                 <w:rFonts w:ascii="Times New Roman" w:eastAsia="Times New Roman" w:hAnsi="Times New Roman" w:cs="Times New Roman"/>
@@ -741,7 +731,6 @@
               </w:rPr>
             </w:pPr>
             <w:proofErr w:type="spellStart"/>
-            <w:proofErr w:type="gramStart"/>
             <w:r>
               <w:rPr>
                 <w:rFonts w:ascii="Times New Roman" w:eastAsia="Times New Roman" w:hAnsi="Times New Roman" w:cs="Times New Roman"/>
@@ -750,7 +739,6 @@
               <w:t>economy.json</w:t>
             </w:r>
             <w:proofErr w:type="spellEnd"/>
-            <w:proofErr w:type="gramEnd"/>
             <w:r>
               <w:rPr>
                 <w:rFonts w:ascii="Times New Roman" w:eastAsia="Times New Roman" w:hAnsi="Times New Roman" w:cs="Times New Roman"/>
@@ -860,7 +848,6 @@
               </w:rPr>
             </w:pPr>
             <w:proofErr w:type="spellStart"/>
-            <w:proofErr w:type="gramStart"/>
             <w:r>
               <w:rPr>
                 <w:rFonts w:ascii="Times New Roman" w:eastAsia="Times New Roman" w:hAnsi="Times New Roman" w:cs="Times New Roman"/>
@@ -883,7 +870,6 @@
               <w:t>.json</w:t>
             </w:r>
             <w:proofErr w:type="spellEnd"/>
-            <w:proofErr w:type="gramEnd"/>
           </w:p>
         </w:tc>
         <w:tc>
@@ -970,7 +956,6 @@
               </w:rPr>
             </w:pPr>
             <w:proofErr w:type="spellStart"/>
-            <w:proofErr w:type="gramStart"/>
             <w:r>
               <w:rPr>
                 <w:rFonts w:ascii="Times New Roman" w:eastAsia="Times New Roman" w:hAnsi="Times New Roman" w:cs="Times New Roman"/>
@@ -979,7 +964,6 @@
               <w:t>language.json</w:t>
             </w:r>
             <w:proofErr w:type="spellEnd"/>
-            <w:proofErr w:type="gramEnd"/>
           </w:p>
         </w:tc>
         <w:tc>
@@ -1057,7 +1041,6 @@
               </w:rPr>
             </w:pPr>
             <w:proofErr w:type="spellStart"/>
-            <w:proofErr w:type="gramStart"/>
             <w:r>
               <w:rPr>
                 <w:rFonts w:ascii="Times New Roman" w:eastAsia="Times New Roman" w:hAnsi="Times New Roman" w:cs="Times New Roman"/>
@@ -1066,7 +1049,6 @@
               <w:t>organization.json</w:t>
             </w:r>
             <w:proofErr w:type="spellEnd"/>
-            <w:proofErr w:type="gramEnd"/>
           </w:p>
         </w:tc>
         <w:tc>
@@ -1167,7 +1149,6 @@
               </w:rPr>
             </w:pPr>
             <w:proofErr w:type="spellStart"/>
-            <w:proofErr w:type="gramStart"/>
             <w:r>
               <w:rPr>
                 <w:rFonts w:ascii="Times New Roman" w:eastAsia="Times New Roman" w:hAnsi="Times New Roman" w:cs="Times New Roman"/>
@@ -1176,7 +1157,6 @@
               <w:t>politics.json</w:t>
             </w:r>
             <w:proofErr w:type="spellEnd"/>
-            <w:proofErr w:type="gramEnd"/>
           </w:p>
         </w:tc>
         <w:tc>
@@ -1279,7 +1259,6 @@
               </w:rPr>
             </w:pPr>
             <w:proofErr w:type="spellStart"/>
-            <w:proofErr w:type="gramStart"/>
             <w:r>
               <w:rPr>
                 <w:rFonts w:ascii="Times New Roman" w:eastAsia="Times New Roman" w:hAnsi="Times New Roman" w:cs="Times New Roman"/>
@@ -1288,7 +1267,6 @@
               <w:t>population.json</w:t>
             </w:r>
             <w:proofErr w:type="spellEnd"/>
-            <w:proofErr w:type="gramEnd"/>
             <w:r>
               <w:rPr>
                 <w:rFonts w:ascii="Times New Roman" w:eastAsia="Times New Roman" w:hAnsi="Times New Roman" w:cs="Times New Roman"/>
@@ -1392,7 +1370,6 @@
               <w:br/>
             </w:r>
             <w:proofErr w:type="spellStart"/>
-            <w:proofErr w:type="gramStart"/>
             <w:r>
               <w:rPr>
                 <w:rFonts w:ascii="Times New Roman" w:eastAsia="Times New Roman" w:hAnsi="Times New Roman" w:cs="Times New Roman"/>
@@ -1401,7 +1378,6 @@
               <w:t>province.json</w:t>
             </w:r>
             <w:proofErr w:type="spellEnd"/>
-            <w:proofErr w:type="gramEnd"/>
             <w:r>
               <w:rPr>
                 <w:rFonts w:ascii="Times New Roman" w:eastAsia="Times New Roman" w:hAnsi="Times New Roman" w:cs="Times New Roman"/>
@@ -1663,7 +1639,6 @@
               </w:rPr>
             </w:pPr>
             <w:proofErr w:type="spellStart"/>
-            <w:proofErr w:type="gramStart"/>
             <w:r>
               <w:rPr>
                 <w:rFonts w:ascii="Times New Roman" w:eastAsia="Times New Roman" w:hAnsi="Times New Roman" w:cs="Times New Roman"/>
@@ -1672,7 +1647,6 @@
               <w:t>airport.json</w:t>
             </w:r>
             <w:proofErr w:type="spellEnd"/>
-            <w:proofErr w:type="gramEnd"/>
             <w:r>
               <w:rPr>
                 <w:rFonts w:ascii="Times New Roman" w:eastAsia="Times New Roman" w:hAnsi="Times New Roman" w:cs="Times New Roman"/>
@@ -1774,7 +1748,6 @@
               </w:rPr>
             </w:pPr>
             <w:proofErr w:type="spellStart"/>
-            <w:proofErr w:type="gramStart"/>
             <w:r>
               <w:rPr>
                 <w:rFonts w:ascii="Times New Roman" w:eastAsia="Times New Roman" w:hAnsi="Times New Roman" w:cs="Times New Roman"/>
@@ -1783,7 +1756,6 @@
               <w:t>city.json</w:t>
             </w:r>
             <w:proofErr w:type="spellEnd"/>
-            <w:proofErr w:type="gramEnd"/>
             <w:r>
               <w:rPr>
                 <w:rFonts w:ascii="Times New Roman" w:eastAsia="Times New Roman" w:hAnsi="Times New Roman" w:cs="Times New Roman"/>
@@ -1901,7 +1873,6 @@
               </w:rPr>
             </w:pPr>
             <w:proofErr w:type="spellStart"/>
-            <w:proofErr w:type="gramStart"/>
             <w:r>
               <w:rPr>
                 <w:rFonts w:ascii="Times New Roman" w:eastAsia="Times New Roman" w:hAnsi="Times New Roman" w:cs="Times New Roman"/>
@@ -1910,7 +1881,6 @@
               <w:t>cityothername.json</w:t>
             </w:r>
             <w:proofErr w:type="spellEnd"/>
-            <w:proofErr w:type="gramEnd"/>
             <w:r>
               <w:rPr>
                 <w:rFonts w:ascii="Times New Roman" w:eastAsia="Times New Roman" w:hAnsi="Times New Roman" w:cs="Times New Roman"/>
@@ -2041,7 +2011,6 @@
               </w:rPr>
             </w:pPr>
             <w:proofErr w:type="spellStart"/>
-            <w:proofErr w:type="gramStart"/>
             <w:r>
               <w:rPr>
                 <w:rFonts w:ascii="Times New Roman" w:eastAsia="Times New Roman" w:hAnsi="Times New Roman" w:cs="Times New Roman"/>
@@ -2050,7 +2019,6 @@
               <w:t>country.json</w:t>
             </w:r>
             <w:proofErr w:type="spellEnd"/>
-            <w:proofErr w:type="gramEnd"/>
             <w:r>
               <w:rPr>
                 <w:rFonts w:ascii="Times New Roman" w:eastAsia="Times New Roman" w:hAnsi="Times New Roman" w:cs="Times New Roman"/>
@@ -2128,7 +2096,6 @@
               </w:rPr>
             </w:pPr>
             <w:proofErr w:type="spellStart"/>
-            <w:proofErr w:type="gramStart"/>
             <w:r>
               <w:rPr>
                 <w:rFonts w:ascii="Times New Roman" w:eastAsia="Times New Roman" w:hAnsi="Times New Roman" w:cs="Times New Roman"/>
@@ -2137,7 +2104,6 @@
               <w:t>countrypopulations.json</w:t>
             </w:r>
             <w:proofErr w:type="spellEnd"/>
-            <w:proofErr w:type="gramEnd"/>
             <w:r>
               <w:rPr>
                 <w:rFonts w:ascii="Times New Roman" w:eastAsia="Times New Roman" w:hAnsi="Times New Roman" w:cs="Times New Roman"/>
@@ -2241,7 +2207,6 @@
               </w:rPr>
             </w:pPr>
             <w:proofErr w:type="spellStart"/>
-            <w:proofErr w:type="gramStart"/>
             <w:r>
               <w:rPr>
                 <w:rFonts w:ascii="Times New Roman" w:eastAsia="Times New Roman" w:hAnsi="Times New Roman" w:cs="Times New Roman"/>
@@ -2250,7 +2215,6 @@
               <w:t>ethnicgroup.json</w:t>
             </w:r>
             <w:proofErr w:type="spellEnd"/>
-            <w:proofErr w:type="gramEnd"/>
             <w:r>
               <w:rPr>
                 <w:rFonts w:ascii="Times New Roman" w:eastAsia="Times New Roman" w:hAnsi="Times New Roman" w:cs="Times New Roman"/>
@@ -2370,7 +2334,6 @@
               </w:rPr>
             </w:pPr>
             <w:proofErr w:type="spellStart"/>
-            <w:proofErr w:type="gramStart"/>
             <w:r>
               <w:rPr>
                 <w:rFonts w:ascii="Times New Roman" w:eastAsia="Times New Roman" w:hAnsi="Times New Roman" w:cs="Times New Roman"/>
@@ -2379,7 +2342,6 @@
               <w:t>language.json</w:t>
             </w:r>
             <w:proofErr w:type="spellEnd"/>
-            <w:proofErr w:type="gramEnd"/>
             <w:r>
               <w:rPr>
                 <w:rFonts w:ascii="Times New Roman" w:eastAsia="Times New Roman" w:hAnsi="Times New Roman" w:cs="Times New Roman"/>
@@ -2490,7 +2452,6 @@
               <w:t>located-</w:t>
             </w:r>
             <w:proofErr w:type="spellStart"/>
-            <w:proofErr w:type="gramStart"/>
             <w:r>
               <w:rPr>
                 <w:rFonts w:ascii="Times New Roman" w:eastAsia="Times New Roman" w:hAnsi="Times New Roman" w:cs="Times New Roman"/>
@@ -2499,7 +2460,6 @@
               <w:t>on.json</w:t>
             </w:r>
             <w:proofErr w:type="spellEnd"/>
-            <w:proofErr w:type="gramEnd"/>
             <w:r>
               <w:rPr>
                 <w:rFonts w:ascii="Times New Roman" w:eastAsia="Times New Roman" w:hAnsi="Times New Roman" w:cs="Times New Roman"/>
@@ -2608,7 +2568,6 @@
               </w:rPr>
             </w:pPr>
             <w:proofErr w:type="spellStart"/>
-            <w:proofErr w:type="gramStart"/>
             <w:r>
               <w:rPr>
                 <w:rFonts w:ascii="Times New Roman" w:eastAsia="Times New Roman" w:hAnsi="Times New Roman" w:cs="Times New Roman"/>
@@ -2617,7 +2576,6 @@
               <w:t>population.json</w:t>
             </w:r>
             <w:proofErr w:type="spellEnd"/>
-            <w:proofErr w:type="gramEnd"/>
             <w:r>
               <w:rPr>
                 <w:rFonts w:ascii="Times New Roman" w:eastAsia="Times New Roman" w:hAnsi="Times New Roman" w:cs="Times New Roman"/>
@@ -2763,7 +2721,6 @@
               </w:rPr>
             </w:pPr>
             <w:proofErr w:type="spellStart"/>
-            <w:proofErr w:type="gramStart"/>
             <w:r>
               <w:rPr>
                 <w:rFonts w:ascii="Times New Roman" w:eastAsia="Times New Roman" w:hAnsi="Times New Roman" w:cs="Times New Roman"/>
@@ -2772,7 +2729,6 @@
               <w:t>religion.json</w:t>
             </w:r>
             <w:proofErr w:type="spellEnd"/>
-            <w:proofErr w:type="gramEnd"/>
             <w:r>
               <w:rPr>
                 <w:rFonts w:ascii="Times New Roman" w:eastAsia="Times New Roman" w:hAnsi="Times New Roman" w:cs="Times New Roman"/>
@@ -3083,7 +3039,6 @@
               </w:rPr>
             </w:pPr>
             <w:proofErr w:type="spellStart"/>
-            <w:proofErr w:type="gramStart"/>
             <w:r>
               <w:rPr>
                 <w:rFonts w:ascii="Times New Roman" w:eastAsia="Times New Roman" w:hAnsi="Times New Roman" w:cs="Times New Roman"/>
@@ -3092,7 +3047,6 @@
               <w:t>airport.json</w:t>
             </w:r>
             <w:proofErr w:type="spellEnd"/>
-            <w:proofErr w:type="gramEnd"/>
             <w:r>
               <w:rPr>
                 <w:rFonts w:ascii="Times New Roman" w:eastAsia="Times New Roman" w:hAnsi="Times New Roman" w:cs="Times New Roman"/>
@@ -3164,7 +3118,6 @@
               </w:rPr>
             </w:pPr>
             <w:proofErr w:type="spellStart"/>
-            <w:proofErr w:type="gramStart"/>
             <w:r>
               <w:rPr>
                 <w:rFonts w:ascii="Times New Roman" w:eastAsia="Times New Roman" w:hAnsi="Times New Roman" w:cs="Times New Roman"/>
@@ -3173,7 +3126,6 @@
               <w:t>city.json</w:t>
             </w:r>
             <w:proofErr w:type="spellEnd"/>
-            <w:proofErr w:type="gramEnd"/>
             <w:r>
               <w:rPr>
                 <w:rFonts w:ascii="Times New Roman" w:eastAsia="Times New Roman" w:hAnsi="Times New Roman" w:cs="Times New Roman"/>
@@ -3259,7 +3211,6 @@
               </w:rPr>
             </w:pPr>
             <w:proofErr w:type="spellStart"/>
-            <w:proofErr w:type="gramStart"/>
             <w:r>
               <w:rPr>
                 <w:rFonts w:ascii="Times New Roman" w:eastAsia="Times New Roman" w:hAnsi="Times New Roman" w:cs="Times New Roman"/>
@@ -3268,7 +3219,6 @@
               <w:t>country.json</w:t>
             </w:r>
             <w:proofErr w:type="spellEnd"/>
-            <w:proofErr w:type="gramEnd"/>
             <w:r>
               <w:rPr>
                 <w:rFonts w:ascii="Times New Roman" w:eastAsia="Times New Roman" w:hAnsi="Times New Roman" w:cs="Times New Roman"/>
@@ -3349,7 +3299,6 @@
               </w:rPr>
             </w:pPr>
             <w:proofErr w:type="spellStart"/>
-            <w:proofErr w:type="gramStart"/>
             <w:r>
               <w:rPr>
                 <w:rFonts w:ascii="Times New Roman" w:eastAsia="Times New Roman" w:hAnsi="Times New Roman" w:cs="Times New Roman"/>
@@ -3358,7 +3307,6 @@
               <w:t>economy.json</w:t>
             </w:r>
             <w:proofErr w:type="spellEnd"/>
-            <w:proofErr w:type="gramEnd"/>
             <w:r>
               <w:rPr>
                 <w:rFonts w:ascii="Times New Roman" w:eastAsia="Times New Roman" w:hAnsi="Times New Roman" w:cs="Times New Roman"/>
@@ -3474,7 +3422,6 @@
               </w:rPr>
             </w:pPr>
             <w:proofErr w:type="spellStart"/>
-            <w:proofErr w:type="gramStart"/>
             <w:r>
               <w:rPr>
                 <w:rFonts w:ascii="Times New Roman" w:eastAsia="Times New Roman" w:hAnsi="Times New Roman" w:cs="Times New Roman"/>
@@ -3483,7 +3430,6 @@
               <w:t>ethnicgroup.json</w:t>
             </w:r>
             <w:proofErr w:type="spellEnd"/>
-            <w:proofErr w:type="gramEnd"/>
             <w:r>
               <w:rPr>
                 <w:rFonts w:ascii="Times New Roman" w:eastAsia="Times New Roman" w:hAnsi="Times New Roman" w:cs="Times New Roman"/>
@@ -3569,7 +3515,6 @@
               </w:rPr>
             </w:pPr>
             <w:proofErr w:type="spellStart"/>
-            <w:proofErr w:type="gramStart"/>
             <w:r>
               <w:rPr>
                 <w:rFonts w:ascii="Times New Roman" w:eastAsia="Times New Roman" w:hAnsi="Times New Roman" w:cs="Times New Roman"/>
@@ -3578,7 +3523,6 @@
               <w:t>language.json</w:t>
             </w:r>
             <w:proofErr w:type="spellEnd"/>
-            <w:proofErr w:type="gramEnd"/>
             <w:r>
               <w:rPr>
                 <w:rFonts w:ascii="Times New Roman" w:eastAsia="Times New Roman" w:hAnsi="Times New Roman" w:cs="Times New Roman"/>
@@ -3648,7 +3592,6 @@
               </w:rPr>
             </w:pPr>
             <w:proofErr w:type="spellStart"/>
-            <w:proofErr w:type="gramStart"/>
             <w:r>
               <w:rPr>
                 <w:rFonts w:ascii="Times New Roman" w:eastAsia="Times New Roman" w:hAnsi="Times New Roman" w:cs="Times New Roman"/>
@@ -3657,7 +3600,6 @@
               <w:t>religion.json</w:t>
             </w:r>
             <w:proofErr w:type="spellEnd"/>
-            <w:proofErr w:type="gramEnd"/>
             <w:r>
               <w:rPr>
                 <w:rFonts w:ascii="Times New Roman" w:eastAsia="Times New Roman" w:hAnsi="Times New Roman" w:cs="Times New Roman"/>
@@ -3780,284 +3722,263 @@
     <w:p>
       <w:pPr>
         <w:rPr>
-          <w:rFonts w:ascii="Times New Roman" w:eastAsia="Times New Roman" w:hAnsi="Times New Roman" w:cs="Times New Roman"/>
-          <w:color w:val="000000"/>
-        </w:rPr>
-      </w:pPr>
-      <w:r>
-        <w:rPr>
-          <w:rFonts w:ascii="Times New Roman" w:eastAsia="Times New Roman" w:hAnsi="Times New Roman" w:cs="Times New Roman"/>
-          <w:color w:val="000000"/>
-        </w:rPr>
-        <w:t xml:space="preserve">Run </w:t>
-      </w:r>
-      <w:r>
-        <w:rPr>
-          <w:rFonts w:ascii="Times New Roman" w:eastAsia="Times New Roman" w:hAnsi="Times New Roman" w:cs="Times New Roman"/>
-          <w:color w:val="000000"/>
-        </w:rPr>
-        <w:t>steps.</w:t>
-      </w:r>
-    </w:p>
-    <w:p>
-      <w:pPr>
-        <w:pStyle w:val="ListParagraph"/>
-        <w:numPr>
-          <w:ilvl w:val="0"/>
-          <w:numId w:val="18"/>
-        </w:numPr>
-        <w:rPr>
-          <w:rFonts w:ascii="Times New Roman" w:eastAsia="Times New Roman" w:hAnsi="Times New Roman" w:cs="Times New Roman"/>
-          <w:color w:val="000000"/>
-        </w:rPr>
-      </w:pPr>
-      <w:r>
-        <w:rPr>
-          <w:rFonts w:ascii="Times New Roman" w:eastAsia="Times New Roman" w:hAnsi="Times New Roman" w:cs="Times New Roman"/>
-          <w:color w:val="000000"/>
-        </w:rPr>
-        <w:t>Clean all your tables in your database</w:t>
-      </w:r>
-    </w:p>
-    <w:p>
-      <w:pPr>
-        <w:pStyle w:val="ListParagraph"/>
-        <w:rPr>
-          <w:rFonts w:ascii="Times New Roman" w:eastAsia="Times New Roman" w:hAnsi="Times New Roman" w:cs="Times New Roman"/>
-          <w:color w:val="000000"/>
-        </w:rPr>
-      </w:pPr>
-      <w:r>
-        <w:rPr>
-          <w:rFonts w:ascii="Times New Roman" w:eastAsia="Times New Roman" w:hAnsi="Times New Roman" w:cs="Times New Roman"/>
-          <w:color w:val="000000"/>
-        </w:rPr>
-        <w:t xml:space="preserve">&gt;&gt; Use Oracle SQL Developer to run </w:t>
-      </w:r>
-      <w:proofErr w:type="spellStart"/>
-      <w:r>
-        <w:rPr>
-          <w:rFonts w:ascii="Times New Roman" w:eastAsia="Times New Roman" w:hAnsi="Times New Roman" w:cs="Times New Roman"/>
-          <w:color w:val="000000"/>
-        </w:rPr>
-        <w:t>sql</w:t>
-      </w:r>
-      <w:proofErr w:type="spellEnd"/>
-      <w:r>
-        <w:rPr>
-          <w:rFonts w:ascii="Times New Roman" w:eastAsia="Times New Roman" w:hAnsi="Times New Roman" w:cs="Times New Roman"/>
-          <w:color w:val="000000"/>
-        </w:rPr>
-        <w:t xml:space="preserve"> file</w:t>
-      </w:r>
-    </w:p>
-    <w:p>
-      <w:pPr>
-        <w:pStyle w:val="ListParagraph"/>
-        <w:rPr>
-          <w:rFonts w:ascii="Times New Roman" w:eastAsia="Times New Roman" w:hAnsi="Times New Roman" w:cs="Times New Roman"/>
-          <w:b/>
-          <w:bCs/>
-          <w:color w:val="000000"/>
-        </w:rPr>
-      </w:pPr>
-      <w:r>
-        <w:rPr>
-          <w:rFonts w:ascii="Times New Roman" w:eastAsia="Times New Roman" w:hAnsi="Times New Roman" w:cs="Times New Roman"/>
-          <w:b/>
-          <w:bCs/>
-          <w:color w:val="000000"/>
-        </w:rPr>
-        <w:t xml:space="preserve">&gt;&gt; </w:t>
-      </w:r>
-      <w:proofErr w:type="spellStart"/>
-      <w:r>
-        <w:rPr>
-          <w:rFonts w:ascii="Times New Roman" w:eastAsia="Times New Roman" w:hAnsi="Times New Roman" w:cs="Times New Roman"/>
-          <w:b/>
-          <w:bCs/>
-          <w:color w:val="000000"/>
-        </w:rPr>
-        <w:t>sql_schema</w:t>
-      </w:r>
-      <w:proofErr w:type="spellEnd"/>
-      <w:r>
-        <w:rPr>
-          <w:rFonts w:ascii="Times New Roman" w:eastAsia="Times New Roman" w:hAnsi="Times New Roman" w:cs="Times New Roman"/>
-          <w:b/>
-          <w:bCs/>
-          <w:color w:val="000000"/>
-        </w:rPr>
-        <w:t>/</w:t>
-      </w:r>
-      <w:r>
-        <w:rPr>
-          <w:rFonts w:ascii="Times New Roman" w:eastAsia="Times New Roman" w:hAnsi="Times New Roman" w:cs="Times New Roman"/>
-          <w:b/>
-          <w:bCs/>
-          <w:color w:val="000000"/>
-        </w:rPr>
-        <w:t>project2_dropTable.sql</w:t>
-      </w:r>
-    </w:p>
-    <w:p>
-      <w:pPr>
-        <w:pStyle w:val="ListParagraph"/>
-        <w:rPr>
-          <w:rFonts w:ascii="Times New Roman" w:eastAsia="Times New Roman" w:hAnsi="Times New Roman" w:cs="Times New Roman"/>
-          <w:b/>
-          <w:bCs/>
-          <w:color w:val="000000"/>
-        </w:rPr>
-      </w:pPr>
-    </w:p>
-    <w:p>
-      <w:pPr>
-        <w:pStyle w:val="ListParagraph"/>
-        <w:numPr>
-          <w:ilvl w:val="0"/>
-          <w:numId w:val="18"/>
-        </w:numPr>
-        <w:rPr>
-          <w:rFonts w:ascii="Times New Roman" w:eastAsia="Times New Roman" w:hAnsi="Times New Roman" w:cs="Times New Roman"/>
-          <w:color w:val="000000"/>
-        </w:rPr>
-      </w:pPr>
-      <w:r>
-        <w:rPr>
-          <w:rFonts w:ascii="Times New Roman" w:eastAsia="Times New Roman" w:hAnsi="Times New Roman" w:cs="Times New Roman"/>
-          <w:color w:val="000000"/>
-        </w:rPr>
-        <w:t>Create tables</w:t>
-      </w:r>
-      <w:r>
-        <w:rPr>
-          <w:rFonts w:ascii="Times New Roman" w:eastAsia="Times New Roman" w:hAnsi="Times New Roman" w:cs="Times New Roman"/>
-          <w:color w:val="000000"/>
-        </w:rPr>
-        <w:t xml:space="preserve"> / schema</w:t>
-      </w:r>
-    </w:p>
-    <w:p>
-      <w:pPr>
-        <w:pStyle w:val="ListParagraph"/>
-        <w:rPr>
-          <w:rFonts w:ascii="Times New Roman" w:eastAsia="Times New Roman" w:hAnsi="Times New Roman" w:cs="Times New Roman"/>
-          <w:color w:val="000000"/>
-        </w:rPr>
-      </w:pPr>
-      <w:r>
-        <w:rPr>
-          <w:rFonts w:ascii="Times New Roman" w:eastAsia="Times New Roman" w:hAnsi="Times New Roman" w:cs="Times New Roman"/>
-          <w:color w:val="000000"/>
-        </w:rPr>
-        <w:t xml:space="preserve">&gt;&gt; Use Oracle SQL Developer to run </w:t>
-      </w:r>
-      <w:proofErr w:type="spellStart"/>
-      <w:r>
-        <w:rPr>
-          <w:rFonts w:ascii="Times New Roman" w:eastAsia="Times New Roman" w:hAnsi="Times New Roman" w:cs="Times New Roman"/>
-          <w:color w:val="000000"/>
-        </w:rPr>
-        <w:t>sql</w:t>
-      </w:r>
-      <w:proofErr w:type="spellEnd"/>
-      <w:r>
-        <w:rPr>
-          <w:rFonts w:ascii="Times New Roman" w:eastAsia="Times New Roman" w:hAnsi="Times New Roman" w:cs="Times New Roman"/>
-          <w:color w:val="000000"/>
-        </w:rPr>
-        <w:t xml:space="preserve"> file</w:t>
-      </w:r>
-    </w:p>
-    <w:p>
-      <w:pPr>
-        <w:pStyle w:val="ListParagraph"/>
-        <w:rPr>
-          <w:rFonts w:ascii="Times New Roman" w:eastAsia="Times New Roman" w:hAnsi="Times New Roman" w:cs="Times New Roman"/>
-          <w:b/>
-          <w:bCs/>
-          <w:color w:val="000000"/>
-        </w:rPr>
-      </w:pPr>
-      <w:r>
-        <w:rPr>
-          <w:rFonts w:ascii="Times New Roman" w:eastAsia="Times New Roman" w:hAnsi="Times New Roman" w:cs="Times New Roman"/>
-          <w:color w:val="000000"/>
-        </w:rPr>
-        <w:t xml:space="preserve">&gt;&gt; </w:t>
-      </w:r>
-      <w:proofErr w:type="spellStart"/>
-      <w:r>
-        <w:rPr>
-          <w:rFonts w:ascii="Times New Roman" w:eastAsia="Times New Roman" w:hAnsi="Times New Roman" w:cs="Times New Roman"/>
-          <w:b/>
-          <w:bCs/>
-          <w:color w:val="000000"/>
-        </w:rPr>
-        <w:t>sql_schema</w:t>
-      </w:r>
-      <w:proofErr w:type="spellEnd"/>
-      <w:r>
-        <w:rPr>
-          <w:rFonts w:ascii="Times New Roman" w:eastAsia="Times New Roman" w:hAnsi="Times New Roman" w:cs="Times New Roman"/>
-          <w:b/>
-          <w:bCs/>
-          <w:color w:val="000000"/>
-        </w:rPr>
-        <w:t>/</w:t>
-      </w:r>
-      <w:r>
-        <w:rPr>
-          <w:rFonts w:ascii="Times New Roman" w:eastAsia="Times New Roman" w:hAnsi="Times New Roman" w:cs="Times New Roman"/>
-          <w:b/>
-          <w:bCs/>
-          <w:color w:val="000000"/>
-        </w:rPr>
-        <w:t>project2_</w:t>
-      </w:r>
-      <w:r>
-        <w:rPr>
-          <w:rFonts w:ascii="Times New Roman" w:eastAsia="Times New Roman" w:hAnsi="Times New Roman" w:cs="Times New Roman"/>
-          <w:b/>
-          <w:bCs/>
-          <w:color w:val="000000"/>
-        </w:rPr>
-        <w:t>schema.sql</w:t>
-      </w:r>
-    </w:p>
-    <w:p>
-      <w:pPr>
-        <w:rPr>
-          <w:rFonts w:ascii="Times New Roman" w:eastAsia="Times New Roman" w:hAnsi="Times New Roman" w:cs="Times New Roman"/>
-          <w:b/>
-          <w:bCs/>
-          <w:color w:val="000000"/>
-        </w:rPr>
-      </w:pPr>
-    </w:p>
-    <w:p>
-      <w:pPr>
-        <w:rPr>
-          <w:rFonts w:ascii="Times New Roman" w:eastAsia="Times New Roman" w:hAnsi="Times New Roman" w:cs="Times New Roman"/>
-          <w:color w:val="000000"/>
-        </w:rPr>
-      </w:pPr>
-      <w:r>
-        <w:rPr>
           <w:rFonts w:ascii="Times New Roman" w:hAnsi="Times New Roman" w:cs="Times New Roman"/>
           <w:b/>
           <w:bCs/>
+          <w:color w:val="000000"/>
+        </w:rPr>
+      </w:pPr>
+      <w:r>
+        <w:rPr>
+          <w:rFonts w:ascii="Times New Roman" w:hAnsi="Times New Roman" w:cs="Times New Roman"/>
+          <w:b/>
+          <w:bCs/>
+          <w:color w:val="000000"/>
+        </w:rPr>
+        <w:t>2</w:t>
+      </w:r>
+      <w:r>
+        <w:rPr>
+          <w:rFonts w:ascii="Times New Roman" w:hAnsi="Times New Roman" w:cs="Times New Roman"/>
+          <w:b/>
+          <w:bCs/>
+          <w:color w:val="000000"/>
+        </w:rPr>
+        <w:t>-1</w:t>
+      </w:r>
+      <w:r>
+        <w:rPr>
+          <w:rFonts w:ascii="Times New Roman" w:hAnsi="Times New Roman" w:cs="Times New Roman"/>
+          <w:b/>
+          <w:bCs/>
+          <w:color w:val="000000"/>
+        </w:rPr>
+        <w:t xml:space="preserve"> </w:t>
+      </w:r>
+      <w:r>
+        <w:rPr>
+          <w:rFonts w:ascii="Times New Roman" w:hAnsi="Times New Roman" w:cs="Times New Roman"/>
+          <w:b/>
+          <w:bCs/>
+          <w:color w:val="000000"/>
+        </w:rPr>
+        <w:t xml:space="preserve">Write an SQL script that contains the schema for the storage and manipulation of the </w:t>
+      </w:r>
+      <w:r>
+        <w:rPr>
+          <w:rFonts w:ascii="Times New Roman" w:hAnsi="Times New Roman" w:cs="Times New Roman"/>
+          <w:b/>
+          <w:bCs/>
+          <w:color w:val="000000"/>
+        </w:rPr>
+        <w:t>data provided</w:t>
+      </w:r>
+      <w:r>
+        <w:rPr>
+          <w:rFonts w:ascii="Times New Roman" w:hAnsi="Times New Roman" w:cs="Times New Roman"/>
+          <w:b/>
+          <w:bCs/>
+          <w:color w:val="000000"/>
+        </w:rPr>
+        <w:t xml:space="preserve"> in the JSON files.</w:t>
+      </w:r>
+    </w:p>
+    <w:p>
+      <w:pPr>
+        <w:rPr>
+          <w:rFonts w:ascii="Times New Roman" w:hAnsi="Times New Roman" w:cs="Times New Roman"/>
+          <w:b/>
+          <w:bCs/>
+          <w:color w:val="000000"/>
+        </w:rPr>
+      </w:pPr>
+      <w:r>
+        <w:rPr>
+          <w:rFonts w:ascii="Times New Roman" w:hAnsi="Times New Roman" w:cs="Times New Roman"/>
+          <w:b/>
+          <w:bCs/>
+          <w:color w:val="000000"/>
+        </w:rPr>
+        <w:t xml:space="preserve">See </w:t>
+      </w:r>
+      <w:hyperlink r:id="rId8" w:tgtFrame="_blank" w:history="1">
+        <w:r>
+          <w:rPr>
+            <w:rStyle w:val="HTMLCode"/>
+            <w:rFonts w:ascii="Consolas" w:eastAsiaTheme="minorEastAsia" w:hAnsi="Consolas"/>
+            <w:color w:val="337AB7"/>
+            <w:spacing w:val="5"/>
+            <w:shd w:val="clear" w:color="auto" w:fill="FFFFFF"/>
+          </w:rPr>
+          <w:t>./</w:t>
+        </w:r>
+        <w:proofErr w:type="spellStart"/>
+        <w:r>
+          <w:rPr>
+            <w:rStyle w:val="HTMLCode"/>
+            <w:rFonts w:ascii="Consolas" w:eastAsiaTheme="minorEastAsia" w:hAnsi="Consolas"/>
+            <w:color w:val="337AB7"/>
+            <w:spacing w:val="5"/>
+            <w:shd w:val="clear" w:color="auto" w:fill="FFFFFF"/>
+          </w:rPr>
+          <w:t>sql_schema</w:t>
+        </w:r>
+        <w:proofErr w:type="spellEnd"/>
+        <w:r>
+          <w:rPr>
+            <w:rStyle w:val="HTMLCode"/>
+            <w:rFonts w:ascii="Consolas" w:eastAsiaTheme="minorEastAsia" w:hAnsi="Consolas"/>
+            <w:color w:val="337AB7"/>
+            <w:spacing w:val="5"/>
+            <w:shd w:val="clear" w:color="auto" w:fill="FFFFFF"/>
+          </w:rPr>
+          <w:t>/project2_schema.</w:t>
+        </w:r>
+        <w:r>
+          <w:rPr>
+            <w:rStyle w:val="HTMLCode"/>
+            <w:rFonts w:ascii="Consolas" w:eastAsiaTheme="minorEastAsia" w:hAnsi="Consolas"/>
+            <w:color w:val="337AB7"/>
+            <w:spacing w:val="5"/>
+            <w:shd w:val="clear" w:color="auto" w:fill="FFFFFF"/>
+          </w:rPr>
+          <w:t>s</w:t>
+        </w:r>
+        <w:r>
+          <w:rPr>
+            <w:rStyle w:val="HTMLCode"/>
+            <w:rFonts w:ascii="Consolas" w:eastAsiaTheme="minorEastAsia" w:hAnsi="Consolas"/>
+            <w:color w:val="337AB7"/>
+            <w:spacing w:val="5"/>
+            <w:shd w:val="clear" w:color="auto" w:fill="FFFFFF"/>
+          </w:rPr>
+          <w:t>ql</w:t>
+        </w:r>
+      </w:hyperlink>
+      <w:r>
+        <w:rPr>
+          <w:rFonts w:ascii="Times New Roman" w:hAnsi="Times New Roman" w:cs="Times New Roman"/>
+          <w:b/>
+          <w:bCs/>
+          <w:color w:val="000000"/>
+        </w:rPr>
+        <w:t xml:space="preserve"> for the Oracle SQL schema script.</w:t>
+      </w:r>
+    </w:p>
+    <w:p>
+      <w:pPr>
+        <w:rPr>
+          <w:rFonts w:ascii="Times New Roman" w:eastAsia="Times New Roman" w:hAnsi="Times New Roman" w:cs="Times New Roman"/>
+          <w:color w:val="000000"/>
+        </w:rPr>
+      </w:pPr>
+      <w:r>
+        <w:rPr>
+          <w:rFonts w:ascii="Times New Roman" w:hAnsi="Times New Roman" w:cs="Times New Roman"/>
+          <w:b/>
+          <w:bCs/>
+          <w:color w:val="000000"/>
+        </w:rPr>
+        <w:t>(</w:t>
+      </w:r>
+      <w:r>
+        <w:rPr>
+          <w:rFonts w:ascii="Times New Roman" w:eastAsia="Times New Roman" w:hAnsi="Times New Roman" w:cs="Times New Roman"/>
+          <w:color w:val="000000"/>
+        </w:rPr>
+        <w:t xml:space="preserve">Use Oracle SQL Developer to run </w:t>
+      </w:r>
+      <w:proofErr w:type="spellStart"/>
+      <w:r>
+        <w:rPr>
+          <w:rFonts w:ascii="Times New Roman" w:eastAsia="Times New Roman" w:hAnsi="Times New Roman" w:cs="Times New Roman"/>
+          <w:color w:val="000000"/>
+        </w:rPr>
+        <w:t>sql</w:t>
+      </w:r>
+      <w:proofErr w:type="spellEnd"/>
+      <w:r>
+        <w:rPr>
+          <w:rFonts w:ascii="Times New Roman" w:eastAsia="Times New Roman" w:hAnsi="Times New Roman" w:cs="Times New Roman"/>
+          <w:color w:val="000000"/>
+        </w:rPr>
+        <w:t xml:space="preserve"> file</w:t>
+      </w:r>
+      <w:r>
+        <w:rPr>
+          <w:rFonts w:ascii="Times New Roman" w:hAnsi="Times New Roman" w:cs="Times New Roman"/>
+          <w:b/>
+          <w:bCs/>
+          <w:color w:val="000000"/>
+        </w:rPr>
+        <w:t>)</w:t>
+      </w:r>
+    </w:p>
+    <w:p>
+      <w:pPr>
+        <w:rPr>
+          <w:rFonts w:ascii="Times New Roman" w:hAnsi="Times New Roman" w:cs="Times New Roman"/>
+          <w:b/>
+          <w:bCs/>
+          <w:color w:val="000000"/>
+        </w:rPr>
+      </w:pPr>
+    </w:p>
+    <w:p>
+      <w:pPr>
+        <w:rPr>
+          <w:rFonts w:ascii="Times New Roman" w:hAnsi="Times New Roman" w:cs="Times New Roman"/>
+          <w:b/>
+          <w:bCs/>
+          <w:color w:val="000000"/>
+        </w:rPr>
+      </w:pPr>
+      <w:r>
+        <w:rPr>
+          <w:rFonts w:ascii="Times New Roman" w:hAnsi="Times New Roman" w:cs="Times New Roman"/>
+          <w:b/>
+          <w:bCs/>
+          <w:color w:val="000000"/>
+        </w:rPr>
+        <w:t>2-2</w:t>
+      </w:r>
+      <w:r>
+        <w:rPr>
+          <w:rFonts w:ascii="Times New Roman" w:hAnsi="Times New Roman" w:cs="Times New Roman"/>
+          <w:b/>
+          <w:bCs/>
+          <w:color w:val="000000"/>
+        </w:rPr>
+        <w:t xml:space="preserve"> </w:t>
+      </w:r>
+      <w:r>
+        <w:rPr>
+          <w:rFonts w:ascii="Times New Roman" w:hAnsi="Times New Roman" w:cs="Times New Roman"/>
+          <w:b/>
+          <w:bCs/>
+          <w:color w:val="000000"/>
+        </w:rPr>
+        <w:t>Compile the entity-relationship diagram of your database.</w:t>
+      </w:r>
+    </w:p>
+    <w:p>
+      <w:pPr>
+        <w:rPr>
+          <w:rFonts w:ascii="Times New Roman" w:eastAsia="Times New Roman" w:hAnsi="Times New Roman" w:cs="Times New Roman"/>
+          <w:color w:val="000000"/>
+        </w:rPr>
+      </w:pPr>
+      <w:r>
+        <w:rPr>
+          <w:rFonts w:ascii="Times New Roman" w:eastAsia="Times New Roman" w:hAnsi="Times New Roman" w:cs="Times New Roman"/>
           <w:noProof/>
           <w:color w:val="000000"/>
-          <w:sz w:val="28"/>
-          <w:szCs w:val="28"/>
         </w:rPr>
         <w:drawing>
-          <wp:inline distT="0" distB="0" distL="0" distR="0" wp14:anchorId="19FC8C43" wp14:editId="3A52CE04">
-            <wp:extent cx="5943600" cy="2602230"/>
-            <wp:effectExtent l="0" t="0" r="0" b="7620"/>
-            <wp:docPr id="1" name="Picture 1" descr="Diagram&#10;&#10;Description automatically generated"/>
+          <wp:inline distT="0" distB="0" distL="0" distR="0" wp14:anchorId="4696F329" wp14:editId="5213B991">
+            <wp:extent cx="5943600" cy="3829050"/>
+            <wp:effectExtent l="0" t="0" r="0" b="0"/>
+            <wp:docPr id="3" name="Picture 3" descr="Diagram&#10;&#10;Description automatically generated"/>
             <wp:cNvGraphicFramePr>
               <a:graphicFrameLocks xmlns:a="http://schemas.openxmlformats.org/drawingml/2006/main" noChangeAspect="1"/>
             </wp:cNvGraphicFramePr>
@@ -4065,11 +3986,17 @@
               <a:graphicData uri="http://schemas.openxmlformats.org/drawingml/2006/picture">
                 <pic:pic xmlns:pic="http://schemas.openxmlformats.org/drawingml/2006/picture">
                   <pic:nvPicPr>
-                    <pic:cNvPr id="1" name="Picture 1" descr="Diagram&#10;&#10;Description automatically generated"/>
+                    <pic:cNvPr id="3" name="Picture 3" descr="Diagram&#10;&#10;Description automatically generated"/>
                     <pic:cNvPicPr/>
                   </pic:nvPicPr>
                   <pic:blipFill>
-                    <a:blip r:embed="rId8"/>
+                    <a:blip r:embed="rId9" cstate="print">
+                      <a:extLst>
+                        <a:ext uri="{28A0092B-C50C-407E-A947-70E740481C1C}">
+                          <a14:useLocalDpi xmlns:a14="http://schemas.microsoft.com/office/drawing/2010/main" val="0"/>
+                        </a:ext>
+                      </a:extLst>
+                    </a:blip>
                     <a:stretch>
                       <a:fillRect/>
                     </a:stretch>
@@ -4077,7 +4004,7 @@
                   <pic:spPr>
                     <a:xfrm>
                       <a:off x="0" y="0"/>
-                      <a:ext cx="5943600" cy="2602230"/>
+                      <a:ext cx="5943600" cy="3829050"/>
                     </a:xfrm>
                     <a:prstGeom prst="rect">
                       <a:avLst/>
@@ -4159,432 +4086,381 @@
           <w:sz w:val="28"/>
           <w:szCs w:val="28"/>
         </w:rPr>
-        <w:t>Part 3 – Inserting the data to Oracle DBMS</w:t>
+        <w:br w:type="page"/>
       </w:r>
     </w:p>
     <w:p>
       <w:pPr>
-        <w:rPr>
-          <w:rFonts w:ascii="Times New Roman" w:eastAsia="Times New Roman" w:hAnsi="Times New Roman" w:cs="Times New Roman"/>
-          <w:color w:val="000000"/>
-        </w:rPr>
-      </w:pPr>
-      <w:r>
-        <w:rPr>
-          <w:rFonts w:ascii="Times New Roman" w:eastAsia="Times New Roman" w:hAnsi="Times New Roman" w:cs="Times New Roman"/>
-          <w:color w:val="000000"/>
-        </w:rPr>
-        <w:t>Run steps.</w:t>
-      </w:r>
-    </w:p>
-    <w:p>
-      <w:pPr>
-        <w:pStyle w:val="ListParagraph"/>
-        <w:numPr>
-          <w:ilvl w:val="0"/>
-          <w:numId w:val="19"/>
-        </w:numPr>
-        <w:rPr>
-          <w:rFonts w:ascii="Times New Roman" w:eastAsia="Times New Roman" w:hAnsi="Times New Roman" w:cs="Times New Roman"/>
-          <w:color w:val="000000"/>
-        </w:rPr>
-      </w:pPr>
-      <w:r>
-        <w:rPr>
-          <w:rFonts w:ascii="Times New Roman" w:eastAsia="Times New Roman" w:hAnsi="Times New Roman" w:cs="Times New Roman"/>
-          <w:color w:val="000000"/>
-        </w:rPr>
-        <w:t xml:space="preserve">Create </w:t>
-      </w:r>
-      <w:r>
-        <w:rPr>
-          <w:rFonts w:ascii="Times New Roman" w:eastAsia="Times New Roman" w:hAnsi="Times New Roman" w:cs="Times New Roman"/>
-          <w:color w:val="000000"/>
-        </w:rPr>
-        <w:t>insert command through python</w:t>
-      </w:r>
-    </w:p>
-    <w:p>
-      <w:pPr>
-        <w:pStyle w:val="ListParagraph"/>
-        <w:rPr>
-          <w:rFonts w:ascii="Times New Roman" w:eastAsia="Times New Roman" w:hAnsi="Times New Roman" w:cs="Times New Roman"/>
-          <w:color w:val="000000"/>
-        </w:rPr>
-      </w:pPr>
-      <w:r>
-        <w:rPr>
-          <w:rFonts w:ascii="Times New Roman" w:eastAsia="Times New Roman" w:hAnsi="Times New Roman" w:cs="Times New Roman"/>
-          <w:color w:val="000000"/>
-        </w:rPr>
-        <w:t xml:space="preserve">&gt;&gt; Use </w:t>
-      </w:r>
-      <w:proofErr w:type="spellStart"/>
-      <w:r>
-        <w:rPr>
-          <w:rFonts w:ascii="Times New Roman" w:eastAsia="Times New Roman" w:hAnsi="Times New Roman" w:cs="Times New Roman"/>
-          <w:color w:val="000000"/>
-        </w:rPr>
-        <w:t>cmd</w:t>
-      </w:r>
-      <w:proofErr w:type="spellEnd"/>
-      <w:r>
-        <w:rPr>
-          <w:rFonts w:ascii="Times New Roman" w:eastAsia="Times New Roman" w:hAnsi="Times New Roman" w:cs="Times New Roman"/>
-          <w:color w:val="000000"/>
-        </w:rPr>
-        <w:t xml:space="preserve"> / terminal to run </w:t>
-      </w:r>
-      <w:r>
-        <w:rPr>
-          <w:rFonts w:ascii="Times New Roman" w:eastAsia="Times New Roman" w:hAnsi="Times New Roman" w:cs="Times New Roman"/>
-          <w:color w:val="000000"/>
-        </w:rPr>
-        <w:t>python file</w:t>
-      </w:r>
-    </w:p>
-    <w:p>
-      <w:pPr>
-        <w:pStyle w:val="ListParagraph"/>
-        <w:rPr>
-          <w:rFonts w:ascii="Times New Roman" w:eastAsia="Times New Roman" w:hAnsi="Times New Roman" w:cs="Times New Roman"/>
-          <w:b/>
-          <w:bCs/>
-          <w:color w:val="000000"/>
-        </w:rPr>
-      </w:pPr>
-      <w:r>
-        <w:rPr>
-          <w:rFonts w:ascii="Times New Roman" w:eastAsia="Times New Roman" w:hAnsi="Times New Roman" w:cs="Times New Roman"/>
-          <w:color w:val="000000"/>
-        </w:rPr>
-        <w:t>&gt;&gt;</w:t>
-      </w:r>
-      <w:r>
-        <w:rPr>
-          <w:rFonts w:ascii="Times New Roman" w:eastAsia="Times New Roman" w:hAnsi="Times New Roman" w:cs="Times New Roman"/>
-          <w:b/>
-          <w:bCs/>
-          <w:color w:val="000000"/>
-        </w:rPr>
-        <w:t xml:space="preserve"> </w:t>
-      </w:r>
-      <w:r>
-        <w:rPr>
-          <w:rFonts w:ascii="Times New Roman" w:eastAsia="Times New Roman" w:hAnsi="Times New Roman" w:cs="Times New Roman"/>
-          <w:b/>
-          <w:bCs/>
-          <w:color w:val="000000"/>
-        </w:rPr>
-        <w:t xml:space="preserve">python </w:t>
-      </w:r>
-      <w:r>
-        <w:rPr>
-          <w:rFonts w:ascii="Times New Roman" w:eastAsia="Times New Roman" w:hAnsi="Times New Roman" w:cs="Times New Roman"/>
-          <w:b/>
-          <w:bCs/>
-          <w:color w:val="000000"/>
-        </w:rPr>
-        <w:t>sql_schema/create</w:t>
-      </w:r>
-      <w:r>
-        <w:rPr>
-          <w:rFonts w:asciiTheme="minorEastAsia" w:hAnsiTheme="minorEastAsia" w:cs="Times New Roman" w:hint="eastAsia"/>
-          <w:b/>
-          <w:bCs/>
-          <w:color w:val="000000"/>
-        </w:rPr>
-        <w:t>I</w:t>
-      </w:r>
-      <w:r>
-        <w:rPr>
-          <w:rFonts w:ascii="Times New Roman" w:eastAsia="Times New Roman" w:hAnsi="Times New Roman" w:cs="Times New Roman"/>
-          <w:b/>
-          <w:bCs/>
-          <w:color w:val="000000"/>
-        </w:rPr>
-        <w:t>nsertValue</w:t>
-      </w:r>
-      <w:r>
-        <w:rPr>
-          <w:rFonts w:ascii="Times New Roman" w:eastAsia="Times New Roman" w:hAnsi="Times New Roman" w:cs="Times New Roman"/>
-          <w:b/>
-          <w:bCs/>
-          <w:color w:val="000000"/>
-        </w:rPr>
-        <w:t>_sql</w:t>
-      </w:r>
-      <w:r>
-        <w:rPr>
-          <w:rFonts w:ascii="Times New Roman" w:eastAsia="Times New Roman" w:hAnsi="Times New Roman" w:cs="Times New Roman"/>
-          <w:b/>
-          <w:bCs/>
-          <w:color w:val="000000"/>
-        </w:rPr>
-        <w:t>.py</w:t>
-      </w:r>
-    </w:p>
-    <w:p>
-      <w:pPr>
-        <w:pStyle w:val="ListParagraph"/>
-        <w:rPr>
-          <w:rFonts w:ascii="Times New Roman" w:eastAsia="Times New Roman" w:hAnsi="Times New Roman" w:cs="Times New Roman"/>
-          <w:color w:val="000000"/>
-        </w:rPr>
-      </w:pPr>
-      <w:r>
-        <w:rPr>
-          <w:rFonts w:ascii="Times New Roman" w:eastAsia="Times New Roman" w:hAnsi="Times New Roman" w:cs="Times New Roman"/>
-          <w:color w:val="000000"/>
-        </w:rPr>
-        <w:t>&gt;&gt;</w:t>
-      </w:r>
-      <w:r>
-        <w:rPr>
-          <w:rFonts w:ascii="Times New Roman" w:eastAsia="Times New Roman" w:hAnsi="Times New Roman" w:cs="Times New Roman"/>
-          <w:b/>
-          <w:bCs/>
-          <w:color w:val="000000"/>
-        </w:rPr>
-        <w:t xml:space="preserve"> </w:t>
-      </w:r>
-      <w:r>
-        <w:rPr>
-          <w:rFonts w:ascii="Times New Roman" w:eastAsia="Times New Roman" w:hAnsi="Times New Roman" w:cs="Times New Roman"/>
-          <w:color w:val="000000"/>
-        </w:rPr>
-        <w:t>output:</w:t>
-      </w:r>
-      <w:r>
-        <w:rPr>
-          <w:rFonts w:ascii="Times New Roman" w:eastAsia="Times New Roman" w:hAnsi="Times New Roman" w:cs="Times New Roman"/>
-          <w:color w:val="000000"/>
-        </w:rPr>
-        <w:t xml:space="preserve"> </w:t>
-      </w:r>
-      <w:r>
-        <w:rPr>
-          <w:rFonts w:ascii="Times New Roman" w:eastAsia="Times New Roman" w:hAnsi="Times New Roman" w:cs="Times New Roman"/>
-          <w:color w:val="000000"/>
-        </w:rPr>
-        <w:t>I</w:t>
-      </w:r>
-      <w:r>
-        <w:rPr>
-          <w:rFonts w:ascii="Times New Roman" w:eastAsia="Times New Roman" w:hAnsi="Times New Roman" w:cs="Times New Roman"/>
-          <w:color w:val="000000"/>
-        </w:rPr>
-        <w:t xml:space="preserve">t will generate </w:t>
-      </w:r>
-      <w:r>
-        <w:rPr>
-          <w:rFonts w:ascii="Times New Roman" w:eastAsia="Times New Roman" w:hAnsi="Times New Roman" w:cs="Times New Roman"/>
-          <w:b/>
-          <w:bCs/>
-          <w:color w:val="000000"/>
-        </w:rPr>
-        <w:t>project2_data.sql</w:t>
-      </w:r>
-      <w:r>
         <w:rPr>
           <w:rFonts w:ascii="Times New Roman" w:hAnsi="Times New Roman" w:cs="Times New Roman"/>
           <w:b/>
           <w:bCs/>
           <w:color w:val="000000"/>
-        </w:rPr>
-        <w:t xml:space="preserve"> </w:t>
-      </w:r>
-      <w:proofErr w:type="gramStart"/>
-      <w:r>
-        <w:rPr>
-          <w:rFonts w:ascii="Times New Roman" w:eastAsia="Times New Roman" w:hAnsi="Times New Roman" w:cs="Times New Roman"/>
-          <w:color w:val="000000"/>
-        </w:rPr>
-        <w:t xml:space="preserve">in </w:t>
-      </w:r>
-      <w:r>
-        <w:rPr>
-          <w:rFonts w:ascii="Times New Roman" w:eastAsia="Times New Roman" w:hAnsi="Times New Roman" w:cs="Times New Roman"/>
-          <w:color w:val="000000"/>
-        </w:rPr>
-        <w:t>.</w:t>
-      </w:r>
-      <w:proofErr w:type="gramEnd"/>
-      <w:r>
-        <w:rPr>
-          <w:rFonts w:ascii="Times New Roman" w:eastAsia="Times New Roman" w:hAnsi="Times New Roman" w:cs="Times New Roman"/>
-          <w:color w:val="000000"/>
-        </w:rPr>
-        <w:t>/</w:t>
-      </w:r>
-      <w:proofErr w:type="spellStart"/>
-      <w:r>
-        <w:rPr>
-          <w:rFonts w:ascii="Times New Roman" w:eastAsia="Times New Roman" w:hAnsi="Times New Roman" w:cs="Times New Roman"/>
-          <w:color w:val="000000"/>
-        </w:rPr>
-        <w:t>sql_schema</w:t>
-      </w:r>
-      <w:proofErr w:type="spellEnd"/>
-      <w:r>
-        <w:rPr>
-          <w:rFonts w:ascii="Times New Roman" w:eastAsia="Times New Roman" w:hAnsi="Times New Roman" w:cs="Times New Roman"/>
-          <w:color w:val="000000"/>
-        </w:rPr>
-        <w:t xml:space="preserve"> </w:t>
-      </w:r>
+          <w:sz w:val="28"/>
+          <w:szCs w:val="28"/>
+        </w:rPr>
+      </w:pPr>
       <w:r>
         <w:rPr>
           <w:rFonts w:ascii="Times New Roman" w:hAnsi="Times New Roman" w:cs="Times New Roman"/>
-          <w:color w:val="000000"/>
-        </w:rPr>
-        <w:t>directory</w:t>
-      </w:r>
-      <w:r>
-        <w:rPr>
-          <w:rFonts w:ascii="Times New Roman" w:hAnsi="Times New Roman" w:cs="Times New Roman"/>
-          <w:color w:val="000000"/>
-        </w:rPr>
-        <w:t>.</w:t>
+          <w:b/>
+          <w:bCs/>
+          <w:color w:val="000000"/>
+          <w:sz w:val="28"/>
+          <w:szCs w:val="28"/>
+        </w:rPr>
+        <w:lastRenderedPageBreak/>
+        <w:t>Part 3 – Inserting the data to Oracle DBMS</w:t>
       </w:r>
     </w:p>
     <w:p>
       <w:pPr>
-        <w:pStyle w:val="ListParagraph"/>
-        <w:rPr>
-          <w:rFonts w:ascii="Times New Roman" w:eastAsia="Times New Roman" w:hAnsi="Times New Roman" w:cs="Times New Roman"/>
-          <w:color w:val="000000"/>
-        </w:rPr>
-      </w:pPr>
+        <w:pStyle w:val="Heading3"/>
+        <w:shd w:val="clear" w:color="auto" w:fill="FFFFFF"/>
+        <w:spacing w:before="360" w:after="240"/>
+        <w:rPr>
+          <w:rFonts w:ascii="Segoe UI" w:hAnsi="Segoe UI" w:cs="Segoe UI"/>
+          <w:b/>
+          <w:bCs/>
+          <w:color w:val="333333"/>
+          <w:spacing w:val="5"/>
+          <w:sz w:val="30"/>
+          <w:szCs w:val="30"/>
+        </w:rPr>
+      </w:pPr>
+      <w:r>
+        <w:rPr>
+          <w:rFonts w:ascii="Segoe UI" w:hAnsi="Segoe UI" w:cs="Segoe UI"/>
+          <w:b/>
+          <w:bCs/>
+          <w:color w:val="333333"/>
+          <w:spacing w:val="5"/>
+          <w:sz w:val="30"/>
+          <w:szCs w:val="30"/>
+        </w:rPr>
+        <w:t>Environment</w:t>
+      </w:r>
     </w:p>
     <w:p>
       <w:pPr>
-        <w:pStyle w:val="ListParagraph"/>
+        <w:pStyle w:val="part"/>
+        <w:shd w:val="clear" w:color="auto" w:fill="FFFFFF"/>
+        <w:spacing w:before="0" w:beforeAutospacing="0" w:after="240" w:afterAutospacing="0"/>
+        <w:rPr>
+          <w:rFonts w:ascii="Segoe UI" w:hAnsi="Segoe UI" w:cs="Segoe UI"/>
+          <w:color w:val="333333"/>
+          <w:spacing w:val="5"/>
+        </w:rPr>
+      </w:pPr>
+      <w:r>
+        <w:rPr>
+          <w:rFonts w:ascii="Segoe UI" w:hAnsi="Segoe UI" w:cs="Segoe UI"/>
+          <w:color w:val="333333"/>
+          <w:spacing w:val="5"/>
+        </w:rPr>
+        <w:t>This part will use python3 and Oracle SQL Developer.</w:t>
+      </w:r>
+    </w:p>
+    <w:p/>
+    <w:p>
+      <w:pPr>
+        <w:pStyle w:val="Heading3"/>
+        <w:shd w:val="clear" w:color="auto" w:fill="FFFFFF"/>
+        <w:spacing w:before="360" w:after="240"/>
+        <w:rPr>
+          <w:rFonts w:ascii="Segoe UI" w:hAnsi="Segoe UI" w:cs="Segoe UI"/>
+          <w:b/>
+          <w:bCs/>
+          <w:color w:val="333333"/>
+          <w:spacing w:val="5"/>
+          <w:sz w:val="30"/>
+          <w:szCs w:val="30"/>
+        </w:rPr>
+      </w:pPr>
+      <w:r>
+        <w:rPr>
+          <w:rFonts w:ascii="Segoe UI" w:hAnsi="Segoe UI" w:cs="Segoe UI"/>
+          <w:b/>
+          <w:bCs/>
+          <w:color w:val="333333"/>
+          <w:spacing w:val="5"/>
+          <w:sz w:val="30"/>
+          <w:szCs w:val="30"/>
+        </w:rPr>
+        <w:t>Execution Steps</w:t>
+      </w:r>
+    </w:p>
+    <w:p>
+      <w:pPr>
+        <w:pStyle w:val="NormalWeb"/>
         <w:numPr>
           <w:ilvl w:val="0"/>
-          <w:numId w:val="19"/>
+          <w:numId w:val="23"/>
         </w:numPr>
-        <w:rPr>
-          <w:rFonts w:ascii="Times New Roman" w:eastAsia="Times New Roman" w:hAnsi="Times New Roman" w:cs="Times New Roman"/>
-          <w:color w:val="000000"/>
-        </w:rPr>
-      </w:pPr>
-      <w:r>
-        <w:rPr>
-          <w:rFonts w:ascii="Times New Roman" w:hAnsi="Times New Roman" w:cs="Times New Roman"/>
-          <w:color w:val="000000"/>
-        </w:rPr>
-        <w:t>I</w:t>
-      </w:r>
-      <w:r>
-        <w:rPr>
-          <w:rFonts w:ascii="Times New Roman" w:eastAsia="PMingLiU" w:hAnsi="Times New Roman" w:cs="Times New Roman"/>
-          <w:color w:val="000000"/>
-        </w:rPr>
-        <w:t>n</w:t>
-      </w:r>
-      <w:r>
-        <w:rPr>
-          <w:rFonts w:ascii="Times New Roman" w:eastAsia="PMingLiU" w:hAnsi="Times New Roman" w:cs="Times New Roman"/>
-          <w:color w:val="000000"/>
-        </w:rPr>
-        <w:t>sert values into tables</w:t>
-      </w:r>
+        <w:shd w:val="clear" w:color="auto" w:fill="FFFFFF"/>
+        <w:spacing w:before="0" w:beforeAutospacing="0" w:after="0" w:afterAutospacing="0"/>
+        <w:rPr>
+          <w:rFonts w:ascii="Segoe UI" w:hAnsi="Segoe UI" w:cs="Segoe UI"/>
+          <w:color w:val="333333"/>
+          <w:spacing w:val="5"/>
+        </w:rPr>
+      </w:pPr>
+      <w:r>
+        <w:rPr>
+          <w:rFonts w:ascii="Segoe UI" w:hAnsi="Segoe UI" w:cs="Segoe UI"/>
+          <w:color w:val="333333"/>
+          <w:spacing w:val="5"/>
+        </w:rPr>
+        <w:t>Execute python file to create insert values for Oracle database. The output will be in </w:t>
+      </w:r>
+      <w:hyperlink r:id="rId10" w:tgtFrame="_blank" w:history="1">
+        <w:r>
+          <w:rPr>
+            <w:rStyle w:val="HTMLCode"/>
+            <w:rFonts w:ascii="Consolas" w:hAnsi="Consolas"/>
+            <w:color w:val="337AB7"/>
+            <w:spacing w:val="5"/>
+          </w:rPr>
+          <w:t>./</w:t>
+        </w:r>
+        <w:proofErr w:type="spellStart"/>
+        <w:r>
+          <w:rPr>
+            <w:rStyle w:val="HTMLCode"/>
+            <w:rFonts w:ascii="Consolas" w:hAnsi="Consolas"/>
+            <w:color w:val="337AB7"/>
+            <w:spacing w:val="5"/>
+          </w:rPr>
+          <w:t>sql_schema</w:t>
+        </w:r>
+        <w:proofErr w:type="spellEnd"/>
+        <w:r>
+          <w:rPr>
+            <w:rStyle w:val="HTMLCode"/>
+            <w:rFonts w:ascii="Consolas" w:hAnsi="Consolas"/>
+            <w:color w:val="337AB7"/>
+            <w:spacing w:val="5"/>
+          </w:rPr>
+          <w:t>/project2_data.sql</w:t>
+        </w:r>
+      </w:hyperlink>
+      <w:r>
+        <w:rPr>
+          <w:rFonts w:ascii="Segoe UI" w:hAnsi="Segoe UI" w:cs="Segoe UI"/>
+          <w:color w:val="333333"/>
+          <w:spacing w:val="5"/>
+        </w:rPr>
+        <w:br/>
+        <w:t>See </w:t>
+      </w:r>
+      <w:hyperlink r:id="rId11" w:tgtFrame="_blank" w:history="1">
+        <w:r>
+          <w:rPr>
+            <w:rStyle w:val="HTMLCode"/>
+            <w:rFonts w:ascii="Consolas" w:hAnsi="Consolas"/>
+            <w:color w:val="337AB7"/>
+            <w:spacing w:val="5"/>
+          </w:rPr>
+          <w:t>./sql_schema/createInsertValue_sql.py</w:t>
+        </w:r>
+      </w:hyperlink>
     </w:p>
     <w:p>
       <w:pPr>
-        <w:pStyle w:val="ListParagraph"/>
-        <w:rPr>
-          <w:rFonts w:ascii="Times New Roman" w:eastAsia="Times New Roman" w:hAnsi="Times New Roman" w:cs="Times New Roman"/>
-          <w:color w:val="000000"/>
-        </w:rPr>
-      </w:pPr>
-      <w:r>
-        <w:rPr>
-          <w:rFonts w:ascii="Times New Roman" w:eastAsia="Times New Roman" w:hAnsi="Times New Roman" w:cs="Times New Roman"/>
-          <w:color w:val="000000"/>
-        </w:rPr>
-        <w:t xml:space="preserve">&gt;&gt; Use </w:t>
-      </w:r>
-      <w:r>
-        <w:rPr>
-          <w:rFonts w:ascii="Times New Roman" w:eastAsia="Times New Roman" w:hAnsi="Times New Roman" w:cs="Times New Roman"/>
-          <w:color w:val="000000"/>
-        </w:rPr>
-        <w:t xml:space="preserve">Oracle SQL Developer </w:t>
-      </w:r>
-      <w:r>
-        <w:rPr>
-          <w:rFonts w:ascii="Times New Roman" w:eastAsia="Times New Roman" w:hAnsi="Times New Roman" w:cs="Times New Roman"/>
-          <w:color w:val="000000"/>
-        </w:rPr>
-        <w:t xml:space="preserve">to run </w:t>
-      </w:r>
-      <w:proofErr w:type="spellStart"/>
-      <w:r>
-        <w:rPr>
-          <w:rFonts w:ascii="Times New Roman" w:eastAsia="Times New Roman" w:hAnsi="Times New Roman" w:cs="Times New Roman"/>
-          <w:color w:val="000000"/>
-        </w:rPr>
-        <w:t>sql</w:t>
-      </w:r>
-      <w:proofErr w:type="spellEnd"/>
-      <w:r>
-        <w:rPr>
-          <w:rFonts w:ascii="Times New Roman" w:eastAsia="Times New Roman" w:hAnsi="Times New Roman" w:cs="Times New Roman"/>
-          <w:color w:val="000000"/>
-        </w:rPr>
-        <w:t xml:space="preserve"> file</w:t>
-      </w:r>
+        <w:pStyle w:val="NormalWeb"/>
+        <w:shd w:val="clear" w:color="auto" w:fill="FFFFFF"/>
+        <w:spacing w:before="0" w:beforeAutospacing="0" w:after="0" w:afterAutospacing="0"/>
+        <w:ind w:left="720"/>
+        <w:rPr>
+          <w:rFonts w:ascii="Segoe UI" w:hAnsi="Segoe UI" w:cs="Segoe UI"/>
+          <w:color w:val="333333"/>
+          <w:spacing w:val="5"/>
+        </w:rPr>
+      </w:pPr>
     </w:p>
     <w:p>
       <w:pPr>
-        <w:pStyle w:val="ListParagraph"/>
-        <w:rPr>
-          <w:rFonts w:ascii="Times New Roman" w:eastAsia="Times New Roman" w:hAnsi="Times New Roman" w:cs="Times New Roman"/>
-          <w:b/>
-          <w:bCs/>
-          <w:color w:val="000000"/>
-        </w:rPr>
-      </w:pPr>
-      <w:r>
-        <w:rPr>
-          <w:rFonts w:ascii="Times New Roman" w:eastAsia="Times New Roman" w:hAnsi="Times New Roman" w:cs="Times New Roman"/>
-          <w:color w:val="000000"/>
-        </w:rPr>
-        <w:t xml:space="preserve">&gt;&gt; </w:t>
-      </w:r>
-      <w:r>
-        <w:rPr>
-          <w:rFonts w:ascii="Times New Roman" w:eastAsia="Times New Roman" w:hAnsi="Times New Roman" w:cs="Times New Roman"/>
-          <w:b/>
-          <w:bCs/>
-          <w:color w:val="000000"/>
-        </w:rPr>
-        <w:t>project2_data.sql</w:t>
+        <w:pStyle w:val="NormalWeb"/>
+        <w:shd w:val="clear" w:color="auto" w:fill="FFFFFF"/>
+        <w:spacing w:before="0" w:beforeAutospacing="0" w:after="0" w:afterAutospacing="0"/>
+        <w:ind w:left="720"/>
+        <w:rPr>
+          <w:rStyle w:val="HTMLCode"/>
+          <w:rFonts w:ascii="Consolas" w:hAnsi="Consolas"/>
+          <w:color w:val="333333"/>
+          <w:spacing w:val="5"/>
+        </w:rPr>
+      </w:pPr>
+      <w:r>
+        <w:rPr>
+          <w:rFonts w:ascii="Segoe UI" w:hAnsi="Segoe UI" w:cs="Segoe UI"/>
+          <w:color w:val="333333"/>
+          <w:spacing w:val="5"/>
+        </w:rPr>
+        <w:t>Executive Command:</w:t>
+      </w:r>
+      <w:r>
+        <w:rPr>
+          <w:rFonts w:ascii="Segoe UI" w:hAnsi="Segoe UI" w:cs="Segoe UI"/>
+          <w:color w:val="333333"/>
+          <w:spacing w:val="5"/>
+        </w:rPr>
+        <w:br/>
+      </w:r>
+      <w:r>
+        <w:rPr>
+          <w:rStyle w:val="HTMLCode"/>
+          <w:rFonts w:ascii="Consolas" w:hAnsi="Consolas"/>
+          <w:i/>
+          <w:iCs/>
+          <w:color w:val="333333"/>
+          <w:spacing w:val="5"/>
+        </w:rPr>
+        <w:t>python sql_schema/createInsertValue_sql.py</w:t>
       </w:r>
     </w:p>
     <w:p>
       <w:pPr>
-        <w:pStyle w:val="ListParagraph"/>
-        <w:rPr>
-          <w:rFonts w:ascii="Times New Roman" w:eastAsia="Times New Roman" w:hAnsi="Times New Roman" w:cs="Times New Roman"/>
-          <w:color w:val="000000"/>
-        </w:rPr>
-      </w:pPr>
-      <w:r>
-        <w:rPr>
-          <w:rFonts w:ascii="Times New Roman" w:eastAsia="Times New Roman" w:hAnsi="Times New Roman" w:cs="Times New Roman"/>
-          <w:color w:val="000000"/>
-        </w:rPr>
-        <w:t xml:space="preserve">&gt;&gt; </w:t>
-      </w:r>
-      <w:r>
-        <w:rPr>
-          <w:rFonts w:ascii="Times New Roman" w:eastAsia="Times New Roman" w:hAnsi="Times New Roman" w:cs="Times New Roman"/>
-          <w:color w:val="000000"/>
-        </w:rPr>
-        <w:t>This might take a long time to insert values into tables</w:t>
+        <w:pStyle w:val="NormalWeb"/>
+        <w:shd w:val="clear" w:color="auto" w:fill="FFFFFF"/>
+        <w:spacing w:before="0" w:beforeAutospacing="0" w:after="0" w:afterAutospacing="0"/>
+        <w:ind w:left="720"/>
+        <w:rPr>
+          <w:rFonts w:ascii="Segoe UI" w:hAnsi="Segoe UI" w:cs="Segoe UI"/>
+          <w:color w:val="333333"/>
+          <w:spacing w:val="5"/>
+        </w:rPr>
+      </w:pPr>
+    </w:p>
+    <w:p>
+      <w:pPr>
+        <w:pStyle w:val="NormalWeb"/>
+        <w:numPr>
+          <w:ilvl w:val="0"/>
+          <w:numId w:val="23"/>
+        </w:numPr>
+        <w:shd w:val="clear" w:color="auto" w:fill="FFFFFF"/>
+        <w:spacing w:before="0" w:beforeAutospacing="0" w:after="0" w:afterAutospacing="0"/>
+        <w:rPr>
+          <w:rFonts w:ascii="Segoe UI" w:hAnsi="Segoe UI" w:cs="Segoe UI"/>
+          <w:color w:val="333333"/>
+          <w:spacing w:val="5"/>
+        </w:rPr>
+      </w:pPr>
+      <w:r>
+        <w:rPr>
+          <w:rFonts w:ascii="Segoe UI" w:hAnsi="Segoe UI" w:cs="Segoe UI"/>
+          <w:color w:val="333333"/>
+          <w:spacing w:val="5"/>
+        </w:rPr>
+        <w:t xml:space="preserve">Execute </w:t>
+      </w:r>
+      <w:proofErr w:type="spellStart"/>
+      <w:r>
+        <w:rPr>
+          <w:rFonts w:ascii="Segoe UI" w:hAnsi="Segoe UI" w:cs="Segoe UI"/>
+          <w:color w:val="333333"/>
+          <w:spacing w:val="5"/>
+        </w:rPr>
+        <w:t>sql</w:t>
+      </w:r>
+      <w:proofErr w:type="spellEnd"/>
+      <w:r>
+        <w:rPr>
+          <w:rFonts w:ascii="Segoe UI" w:hAnsi="Segoe UI" w:cs="Segoe UI"/>
+          <w:color w:val="333333"/>
+          <w:spacing w:val="5"/>
+        </w:rPr>
+        <w:t xml:space="preserve"> file to insert values into Oracle SQL database.</w:t>
+      </w:r>
+      <w:r>
+        <w:rPr>
+          <w:rFonts w:ascii="Segoe UI" w:hAnsi="Segoe UI" w:cs="Segoe UI"/>
+          <w:color w:val="333333"/>
+          <w:spacing w:val="5"/>
+        </w:rPr>
+        <w:br/>
+        <w:t>See </w:t>
+      </w:r>
+      <w:hyperlink r:id="rId12" w:tgtFrame="_blank" w:history="1">
+        <w:r>
+          <w:rPr>
+            <w:rStyle w:val="HTMLCode"/>
+            <w:rFonts w:ascii="Consolas" w:hAnsi="Consolas"/>
+            <w:color w:val="337AB7"/>
+            <w:spacing w:val="5"/>
+          </w:rPr>
+          <w:t>./</w:t>
+        </w:r>
+        <w:proofErr w:type="spellStart"/>
+        <w:r>
+          <w:rPr>
+            <w:rStyle w:val="HTMLCode"/>
+            <w:rFonts w:ascii="Consolas" w:hAnsi="Consolas"/>
+            <w:color w:val="337AB7"/>
+            <w:spacing w:val="5"/>
+          </w:rPr>
+          <w:t>sql_schema</w:t>
+        </w:r>
+        <w:proofErr w:type="spellEnd"/>
+        <w:r>
+          <w:rPr>
+            <w:rStyle w:val="HTMLCode"/>
+            <w:rFonts w:ascii="Consolas" w:hAnsi="Consolas"/>
+            <w:color w:val="337AB7"/>
+            <w:spacing w:val="5"/>
+          </w:rPr>
+          <w:t>/project2_data.sql</w:t>
+        </w:r>
+      </w:hyperlink>
+      <w:r>
+        <w:rPr>
+          <w:rFonts w:ascii="Segoe UI" w:hAnsi="Segoe UI" w:cs="Segoe UI"/>
+          <w:color w:val="333333"/>
+          <w:spacing w:val="5"/>
+        </w:rPr>
+        <w:br/>
+        <w:t xml:space="preserve">(Use Oracle SQL Developer to run </w:t>
+      </w:r>
+      <w:proofErr w:type="spellStart"/>
+      <w:r>
+        <w:rPr>
+          <w:rFonts w:ascii="Segoe UI" w:hAnsi="Segoe UI" w:cs="Segoe UI"/>
+          <w:color w:val="333333"/>
+          <w:spacing w:val="5"/>
+        </w:rPr>
+        <w:t>sql</w:t>
+      </w:r>
+      <w:proofErr w:type="spellEnd"/>
+      <w:r>
+        <w:rPr>
+          <w:rFonts w:ascii="Segoe UI" w:hAnsi="Segoe UI" w:cs="Segoe UI"/>
+          <w:color w:val="333333"/>
+          <w:spacing w:val="5"/>
+        </w:rPr>
+        <w:t xml:space="preserve"> file)</w:t>
+      </w:r>
+    </w:p>
+    <w:p>
+      <w:pPr>
+        <w:pStyle w:val="NormalWeb"/>
+        <w:shd w:val="clear" w:color="auto" w:fill="FFFFFF"/>
+        <w:spacing w:before="0" w:beforeAutospacing="0" w:after="0" w:afterAutospacing="0"/>
+        <w:ind w:left="720"/>
+        <w:rPr>
+          <w:rFonts w:ascii="Segoe UI" w:hAnsi="Segoe UI" w:cs="Segoe UI"/>
+          <w:color w:val="333333"/>
+          <w:spacing w:val="5"/>
+        </w:rPr>
+      </w:pPr>
+      <w:r>
+        <w:rPr>
+          <w:rFonts w:ascii="Segoe UI" w:hAnsi="Segoe UI" w:cs="Segoe UI"/>
+          <w:color w:val="333333"/>
+          <w:spacing w:val="5"/>
+          <w:shd w:val="clear" w:color="auto" w:fill="FFFFFF"/>
+        </w:rPr>
+        <w:t>(It is possible to take a long to insert values into database)</w:t>
       </w:r>
     </w:p>
     <w:p>
@@ -4786,30 +4662,14 @@
           <w:rFonts w:ascii="Times New Roman" w:eastAsia="Times New Roman" w:hAnsi="Times New Roman" w:cs="Times New Roman"/>
           <w:color w:val="000000"/>
         </w:rPr>
-        <w:t xml:space="preserve">. This python file will be </w:t>
-      </w:r>
-      <w:proofErr w:type="gramStart"/>
-      <w:r>
-        <w:rPr>
-          <w:rFonts w:ascii="Times New Roman" w:eastAsia="Times New Roman" w:hAnsi="Times New Roman" w:cs="Times New Roman"/>
-          <w:color w:val="000000"/>
-        </w:rPr>
-        <w:t xml:space="preserve">in </w:t>
-      </w:r>
-      <w:r>
-        <w:rPr>
-          <w:rFonts w:ascii="Times New Roman" w:eastAsia="Times New Roman" w:hAnsi="Times New Roman" w:cs="Times New Roman"/>
-          <w:color w:val="000000"/>
-        </w:rPr>
-        <w:t>.</w:t>
-      </w:r>
-      <w:proofErr w:type="gramEnd"/>
-      <w:r>
-        <w:rPr>
-          <w:rFonts w:ascii="Times New Roman" w:eastAsia="Times New Roman" w:hAnsi="Times New Roman" w:cs="Times New Roman"/>
-          <w:color w:val="000000"/>
-        </w:rPr>
-        <w:t>/</w:t>
+        <w:t xml:space="preserve">. This python file will be in </w:t>
+      </w:r>
+      <w:r>
+        <w:rPr>
+          <w:rFonts w:ascii="Times New Roman" w:eastAsia="Times New Roman" w:hAnsi="Times New Roman" w:cs="Times New Roman"/>
+          <w:color w:val="000000"/>
+        </w:rPr>
+        <w:t>./</w:t>
       </w:r>
       <w:proofErr w:type="spellStart"/>
       <w:r>
@@ -4967,7 +4827,6 @@
         <w:t xml:space="preserve">&gt;&gt; Use </w:t>
       </w:r>
       <w:proofErr w:type="spellStart"/>
-      <w:proofErr w:type="gramStart"/>
       <w:r>
         <w:rPr>
           <w:rFonts w:ascii="Times New Roman" w:eastAsia="Times New Roman" w:hAnsi="Times New Roman" w:cs="Times New Roman"/>
@@ -4981,15 +4840,7 @@
           <w:rFonts w:ascii="Times New Roman" w:eastAsia="Times New Roman" w:hAnsi="Times New Roman" w:cs="Times New Roman"/>
           <w:color w:val="000000"/>
         </w:rPr>
-        <w:t xml:space="preserve">  terminal</w:t>
-      </w:r>
-      <w:proofErr w:type="gramEnd"/>
-      <w:r>
-        <w:rPr>
-          <w:rFonts w:ascii="Times New Roman" w:eastAsia="Times New Roman" w:hAnsi="Times New Roman" w:cs="Times New Roman"/>
-          <w:color w:val="000000"/>
-        </w:rPr>
-        <w:t xml:space="preserve"> to run .</w:t>
+        <w:t xml:space="preserve">  terminal to run .</w:t>
       </w:r>
       <w:proofErr w:type="spellStart"/>
       <w:r>
@@ -5019,30 +4870,14 @@
           <w:rFonts w:ascii="Times New Roman" w:eastAsia="Times New Roman" w:hAnsi="Times New Roman" w:cs="Times New Roman"/>
           <w:color w:val="000000"/>
         </w:rPr>
-        <w:t xml:space="preserve">This python file will be in </w:t>
-      </w:r>
-      <w:proofErr w:type="gramStart"/>
-      <w:r>
-        <w:rPr>
-          <w:rFonts w:ascii="Times New Roman" w:eastAsia="Times New Roman" w:hAnsi="Times New Roman" w:cs="Times New Roman"/>
-          <w:color w:val="000000"/>
-        </w:rPr>
-        <w:t xml:space="preserve">the </w:t>
-      </w:r>
-      <w:r>
-        <w:rPr>
-          <w:rFonts w:ascii="Times New Roman" w:eastAsia="Times New Roman" w:hAnsi="Times New Roman" w:cs="Times New Roman"/>
-          <w:color w:val="000000"/>
-        </w:rPr>
-        <w:t>.</w:t>
-      </w:r>
-      <w:proofErr w:type="gramEnd"/>
-      <w:r>
-        <w:rPr>
-          <w:rFonts w:ascii="Times New Roman" w:eastAsia="Times New Roman" w:hAnsi="Times New Roman" w:cs="Times New Roman"/>
-          <w:color w:val="000000"/>
-        </w:rPr>
-        <w:t>/</w:t>
+        <w:t xml:space="preserve">This python file will be in the </w:t>
+      </w:r>
+      <w:r>
+        <w:rPr>
+          <w:rFonts w:ascii="Times New Roman" w:eastAsia="Times New Roman" w:hAnsi="Times New Roman" w:cs="Times New Roman"/>
+          <w:color w:val="000000"/>
+        </w:rPr>
+        <w:t>./</w:t>
       </w:r>
       <w:proofErr w:type="spellStart"/>
       <w:r>
@@ -5169,7 +5004,6 @@
         </w:rPr>
         <w:t xml:space="preserve"> </w:t>
       </w:r>
-      <w:proofErr w:type="gramStart"/>
       <w:r>
         <w:rPr>
           <w:rFonts w:ascii="Times New Roman" w:eastAsia="Times New Roman" w:hAnsi="Times New Roman" w:cs="Times New Roman"/>
@@ -5182,15 +5016,7 @@
           <w:rFonts w:ascii="Times New Roman" w:eastAsia="Times New Roman" w:hAnsi="Times New Roman" w:cs="Times New Roman"/>
           <w:color w:val="000000"/>
         </w:rPr>
-        <w:t>.</w:t>
-      </w:r>
-      <w:proofErr w:type="gramEnd"/>
-      <w:r>
-        <w:rPr>
-          <w:rFonts w:ascii="Times New Roman" w:eastAsia="Times New Roman" w:hAnsi="Times New Roman" w:cs="Times New Roman"/>
-          <w:color w:val="000000"/>
-        </w:rPr>
-        <w:t>/</w:t>
+        <w:t>./</w:t>
       </w:r>
       <w:proofErr w:type="spellStart"/>
       <w:r>
@@ -5317,30 +5143,14 @@
           <w:rFonts w:ascii="Times New Roman" w:eastAsia="Times New Roman" w:hAnsi="Times New Roman" w:cs="Times New Roman"/>
           <w:color w:val="000000"/>
         </w:rPr>
-        <w:t xml:space="preserve">This python file will be </w:t>
-      </w:r>
-      <w:proofErr w:type="gramStart"/>
-      <w:r>
-        <w:rPr>
-          <w:rFonts w:ascii="Times New Roman" w:eastAsia="Times New Roman" w:hAnsi="Times New Roman" w:cs="Times New Roman"/>
-          <w:color w:val="000000"/>
-        </w:rPr>
-        <w:t xml:space="preserve">in </w:t>
-      </w:r>
-      <w:r>
-        <w:rPr>
-          <w:rFonts w:ascii="Times New Roman" w:eastAsia="Times New Roman" w:hAnsi="Times New Roman" w:cs="Times New Roman"/>
-          <w:color w:val="000000"/>
-        </w:rPr>
-        <w:t>.</w:t>
-      </w:r>
-      <w:proofErr w:type="gramEnd"/>
-      <w:r>
-        <w:rPr>
-          <w:rFonts w:ascii="Times New Roman" w:eastAsia="Times New Roman" w:hAnsi="Times New Roman" w:cs="Times New Roman"/>
-          <w:color w:val="000000"/>
-        </w:rPr>
-        <w:t>/</w:t>
+        <w:t xml:space="preserve">This python file will be in </w:t>
+      </w:r>
+      <w:r>
+        <w:rPr>
+          <w:rFonts w:ascii="Times New Roman" w:eastAsia="Times New Roman" w:hAnsi="Times New Roman" w:cs="Times New Roman"/>
+          <w:color w:val="000000"/>
+        </w:rPr>
+        <w:t>./</w:t>
       </w:r>
       <w:proofErr w:type="spellStart"/>
       <w:r>
@@ -5457,6 +5267,7 @@
       <w:r>
         <w:rPr>
           <w:rFonts w:ascii="Times New Roman" w:eastAsia="Times New Roman" w:hAnsi="Times New Roman" w:cs="Times New Roman"/>
+          <w:noProof/>
           <w:color w:val="000000"/>
         </w:rPr>
         <w:drawing>
@@ -5475,7 +5286,7 @@
                     <pic:cNvPicPr/>
                   </pic:nvPicPr>
                   <pic:blipFill rotWithShape="1">
-                    <a:blip r:embed="rId9"/>
+                    <a:blip r:embed="rId13"/>
                     <a:srcRect t="26862" r="18376"/>
                     <a:stretch/>
                   </pic:blipFill>
@@ -5587,6 +5398,16 @@
     <w:p>
       <w:pPr>
         <w:rPr>
+          <w:rFonts w:ascii="TimesNewRomanPS-BoldMT" w:hAnsi="TimesNewRomanPS-BoldMT" w:hint="eastAsia"/>
+          <w:b/>
+          <w:bCs/>
+          <w:color w:val="000000"/>
+          <w:sz w:val="28"/>
+          <w:szCs w:val="28"/>
+        </w:rPr>
+      </w:pPr>
+      <w:r>
+        <w:rPr>
           <w:rFonts w:ascii="TimesNewRomanPS-BoldMT" w:hAnsi="TimesNewRomanPS-BoldMT"/>
           <w:b/>
           <w:bCs/>
@@ -5594,16 +5415,6 @@
           <w:sz w:val="28"/>
           <w:szCs w:val="28"/>
         </w:rPr>
-      </w:pPr>
-      <w:r>
-        <w:rPr>
-          <w:rFonts w:ascii="TimesNewRomanPS-BoldMT" w:hAnsi="TimesNewRomanPS-BoldMT"/>
-          <w:b/>
-          <w:bCs/>
-          <w:color w:val="000000"/>
-          <w:sz w:val="28"/>
-          <w:szCs w:val="28"/>
-        </w:rPr>
         <w:t>Part 5 – Queries</w:t>
       </w:r>
     </w:p>
@@ -5624,25 +5435,7 @@
           <w:bCs/>
           <w:color w:val="000000"/>
         </w:rPr>
-        <w:t>5-</w:t>
-      </w:r>
-      <w:r>
-        <w:rPr>
-          <w:rFonts w:ascii="TimesNewRomanPSMT" w:hAnsi="TimesNewRomanPSMT"/>
-          <w:b/>
-          <w:bCs/>
-          <w:color w:val="000000"/>
-        </w:rPr>
-        <w:t>1</w:t>
-      </w:r>
-      <w:r>
-        <w:rPr>
-          <w:rFonts w:ascii="TimesNewRomanPSMT" w:hAnsi="TimesNewRomanPSMT"/>
-          <w:b/>
-          <w:bCs/>
-          <w:color w:val="000000"/>
-        </w:rPr>
-        <w:t xml:space="preserve"> </w:t>
+        <w:t xml:space="preserve">5-1 </w:t>
       </w:r>
       <w:r>
         <w:rPr>
@@ -5732,7 +5525,6 @@
         </w:rPr>
         <w:t>Oracle</w:t>
       </w:r>
-      <w:proofErr w:type="gramStart"/>
       <w:r>
         <w:rPr>
           <w:rFonts w:ascii="Times New Roman" w:eastAsia="Times New Roman" w:hAnsi="Times New Roman" w:cs="Times New Roman"/>
@@ -5747,16 +5539,7 @@
           <w:sz w:val="24"/>
           <w:szCs w:val="24"/>
         </w:rPr>
-        <w:t xml:space="preserve"> .</w:t>
-      </w:r>
-      <w:proofErr w:type="gramEnd"/>
-      <w:r>
-        <w:rPr>
-          <w:rFonts w:ascii="Times New Roman" w:eastAsia="Times New Roman" w:hAnsi="Times New Roman" w:cs="Times New Roman"/>
-          <w:sz w:val="24"/>
-          <w:szCs w:val="24"/>
-        </w:rPr>
-        <w:t>/</w:t>
+        <w:t xml:space="preserve"> ./</w:t>
       </w:r>
       <w:r>
         <w:rPr>
@@ -5931,16 +5714,7 @@
           <w:bCs/>
           <w:color w:val="000000"/>
         </w:rPr>
-        <w:t>For each country, list the city that has the maximum average population</w:t>
-      </w:r>
-      <w:r>
-        <w:rPr>
-          <w:rFonts w:ascii="TimesNewRomanPSMT" w:hAnsi="TimesNewRomanPSMT"/>
-          <w:b/>
-          <w:bCs/>
-          <w:color w:val="000000"/>
-        </w:rPr>
-        <w:t>.</w:t>
+        <w:t>For each country, list the city that has the maximum average population.</w:t>
       </w:r>
     </w:p>
     <w:p>
@@ -5963,26 +5737,24 @@
           <w:sz w:val="24"/>
           <w:szCs w:val="24"/>
         </w:rPr>
-        <w:t>Oracle</w:t>
-      </w:r>
-      <w:proofErr w:type="gramStart"/>
-      <w:r>
-        <w:rPr>
-          <w:rFonts w:ascii="Times New Roman" w:eastAsia="Times New Roman" w:hAnsi="Times New Roman" w:cs="Times New Roman"/>
-          <w:sz w:val="24"/>
-          <w:szCs w:val="24"/>
-        </w:rPr>
-        <w:t>:</w:t>
-      </w:r>
-      <w:r>
-        <w:rPr>
-          <w:rFonts w:ascii="Times New Roman" w:eastAsia="Times New Roman" w:hAnsi="Times New Roman" w:cs="Times New Roman"/>
-          <w:sz w:val="24"/>
-          <w:szCs w:val="24"/>
-        </w:rPr>
-        <w:t xml:space="preserve"> .</w:t>
-      </w:r>
-      <w:proofErr w:type="gramEnd"/>
+        <w:t>Oracle:</w:t>
+      </w:r>
+      <w:r>
+        <w:rPr>
+          <w:rFonts w:ascii="Times New Roman" w:eastAsia="Times New Roman" w:hAnsi="Times New Roman" w:cs="Times New Roman"/>
+          <w:sz w:val="24"/>
+          <w:szCs w:val="24"/>
+        </w:rPr>
+        <w:t xml:space="preserve"> ./</w:t>
+      </w:r>
+      <w:r>
+        <w:rPr>
+          <w:rFonts w:ascii="Times New Roman" w:eastAsia="Times New Roman" w:hAnsi="Times New Roman" w:cs="Times New Roman"/>
+          <w:sz w:val="24"/>
+          <w:szCs w:val="24"/>
+        </w:rPr>
+        <w:t>query</w:t>
+      </w:r>
       <w:r>
         <w:rPr>
           <w:rFonts w:ascii="Times New Roman" w:eastAsia="Times New Roman" w:hAnsi="Times New Roman" w:cs="Times New Roman"/>
@@ -5991,14 +5763,16 @@
         </w:rPr>
         <w:t>/</w:t>
       </w:r>
-      <w:r>
-        <w:rPr>
-          <w:rFonts w:ascii="Times New Roman" w:eastAsia="Times New Roman" w:hAnsi="Times New Roman" w:cs="Times New Roman"/>
-          <w:sz w:val="24"/>
-          <w:szCs w:val="24"/>
-        </w:rPr>
-        <w:t>query</w:t>
-      </w:r>
+      <w:proofErr w:type="spellStart"/>
+      <w:r>
+        <w:rPr>
+          <w:rFonts w:ascii="Times New Roman" w:eastAsia="Times New Roman" w:hAnsi="Times New Roman" w:cs="Times New Roman"/>
+          <w:sz w:val="24"/>
+          <w:szCs w:val="24"/>
+        </w:rPr>
+        <w:t>oracle_query</w:t>
+      </w:r>
+      <w:proofErr w:type="spellEnd"/>
       <w:r>
         <w:rPr>
           <w:rFonts w:ascii="Times New Roman" w:eastAsia="Times New Roman" w:hAnsi="Times New Roman" w:cs="Times New Roman"/>
@@ -6007,24 +5781,6 @@
         </w:rPr>
         <w:t>/</w:t>
       </w:r>
-      <w:proofErr w:type="spellStart"/>
-      <w:r>
-        <w:rPr>
-          <w:rFonts w:ascii="Times New Roman" w:eastAsia="Times New Roman" w:hAnsi="Times New Roman" w:cs="Times New Roman"/>
-          <w:sz w:val="24"/>
-          <w:szCs w:val="24"/>
-        </w:rPr>
-        <w:t>oracle_query</w:t>
-      </w:r>
-      <w:proofErr w:type="spellEnd"/>
-      <w:r>
-        <w:rPr>
-          <w:rFonts w:ascii="Times New Roman" w:eastAsia="Times New Roman" w:hAnsi="Times New Roman" w:cs="Times New Roman"/>
-          <w:sz w:val="24"/>
-          <w:szCs w:val="24"/>
-        </w:rPr>
-        <w:t>/</w:t>
-      </w:r>
       <w:r>
         <w:t xml:space="preserve"> </w:t>
       </w:r>
@@ -6042,15 +5798,7 @@
           <w:sz w:val="24"/>
           <w:szCs w:val="24"/>
         </w:rPr>
-        <w:t>b</w:t>
-      </w:r>
-      <w:r>
-        <w:rPr>
-          <w:rFonts w:ascii="Times New Roman" w:eastAsia="Times New Roman" w:hAnsi="Times New Roman" w:cs="Times New Roman"/>
-          <w:sz w:val="24"/>
-          <w:szCs w:val="24"/>
-        </w:rPr>
-        <w:t>.sql</w:t>
+        <w:t>b.sql</w:t>
       </w:r>
     </w:p>
     <w:p>
@@ -6126,15 +5874,7 @@
           <w:sz w:val="24"/>
           <w:szCs w:val="24"/>
         </w:rPr>
-        <w:t xml:space="preserve">.py </w:t>
-      </w:r>
-      <w:r>
-        <w:rPr>
-          <w:rFonts w:ascii="Times New Roman" w:eastAsia="Times New Roman" w:hAnsi="Times New Roman" w:cs="Times New Roman"/>
-          <w:sz w:val="24"/>
-          <w:szCs w:val="24"/>
-        </w:rPr>
-        <w:t>2</w:t>
+        <w:t>.py 2</w:t>
       </w:r>
     </w:p>
     <w:p>
@@ -6173,25 +5913,7 @@
           <w:bCs/>
           <w:color w:val="000000"/>
         </w:rPr>
-        <w:t>List the following information of the countries where agriculture contributes the most to their</w:t>
-      </w:r>
-      <w:r>
-        <w:rPr>
-          <w:rFonts w:ascii="TimesNewRomanPSMT" w:hAnsi="TimesNewRomanPSMT"/>
-          <w:b/>
-          <w:bCs/>
-          <w:color w:val="000000"/>
-        </w:rPr>
-        <w:t xml:space="preserve"> </w:t>
-      </w:r>
-      <w:r>
-        <w:rPr>
-          <w:rFonts w:ascii="TimesNewRomanPSMT" w:hAnsi="TimesNewRomanPSMT"/>
-          <w:b/>
-          <w:bCs/>
-          <w:color w:val="000000"/>
-        </w:rPr>
-        <w:t>economy. Name of the country, its GDP, percentage contribution from agriculture, and inflation.</w:t>
+        <w:t>List the following information of the countries where agriculture contributes the most to their economy. Name of the country, its GDP, percentage contribution from agriculture, and inflation.</w:t>
       </w:r>
     </w:p>
     <w:p>
@@ -6214,26 +5936,24 @@
           <w:sz w:val="24"/>
           <w:szCs w:val="24"/>
         </w:rPr>
-        <w:t>Oracle</w:t>
-      </w:r>
-      <w:proofErr w:type="gramStart"/>
-      <w:r>
-        <w:rPr>
-          <w:rFonts w:ascii="Times New Roman" w:eastAsia="Times New Roman" w:hAnsi="Times New Roman" w:cs="Times New Roman"/>
-          <w:sz w:val="24"/>
-          <w:szCs w:val="24"/>
-        </w:rPr>
-        <w:t>:</w:t>
-      </w:r>
-      <w:r>
-        <w:rPr>
-          <w:rFonts w:ascii="Times New Roman" w:eastAsia="Times New Roman" w:hAnsi="Times New Roman" w:cs="Times New Roman"/>
-          <w:sz w:val="24"/>
-          <w:szCs w:val="24"/>
-        </w:rPr>
-        <w:t xml:space="preserve"> .</w:t>
-      </w:r>
-      <w:proofErr w:type="gramEnd"/>
+        <w:t>Oracle:</w:t>
+      </w:r>
+      <w:r>
+        <w:rPr>
+          <w:rFonts w:ascii="Times New Roman" w:eastAsia="Times New Roman" w:hAnsi="Times New Roman" w:cs="Times New Roman"/>
+          <w:sz w:val="24"/>
+          <w:szCs w:val="24"/>
+        </w:rPr>
+        <w:t xml:space="preserve"> ./</w:t>
+      </w:r>
+      <w:r>
+        <w:rPr>
+          <w:rFonts w:ascii="Times New Roman" w:eastAsia="Times New Roman" w:hAnsi="Times New Roman" w:cs="Times New Roman"/>
+          <w:sz w:val="24"/>
+          <w:szCs w:val="24"/>
+        </w:rPr>
+        <w:t>query</w:t>
+      </w:r>
       <w:r>
         <w:rPr>
           <w:rFonts w:ascii="Times New Roman" w:eastAsia="Times New Roman" w:hAnsi="Times New Roman" w:cs="Times New Roman"/>
@@ -6242,14 +5962,16 @@
         </w:rPr>
         <w:t>/</w:t>
       </w:r>
-      <w:r>
-        <w:rPr>
-          <w:rFonts w:ascii="Times New Roman" w:eastAsia="Times New Roman" w:hAnsi="Times New Roman" w:cs="Times New Roman"/>
-          <w:sz w:val="24"/>
-          <w:szCs w:val="24"/>
-        </w:rPr>
-        <w:t>query</w:t>
-      </w:r>
+      <w:proofErr w:type="spellStart"/>
+      <w:r>
+        <w:rPr>
+          <w:rFonts w:ascii="Times New Roman" w:eastAsia="Times New Roman" w:hAnsi="Times New Roman" w:cs="Times New Roman"/>
+          <w:sz w:val="24"/>
+          <w:szCs w:val="24"/>
+        </w:rPr>
+        <w:t>oracle_query</w:t>
+      </w:r>
+      <w:proofErr w:type="spellEnd"/>
       <w:r>
         <w:rPr>
           <w:rFonts w:ascii="Times New Roman" w:eastAsia="Times New Roman" w:hAnsi="Times New Roman" w:cs="Times New Roman"/>
@@ -6258,24 +5980,6 @@
         </w:rPr>
         <w:t>/</w:t>
       </w:r>
-      <w:proofErr w:type="spellStart"/>
-      <w:r>
-        <w:rPr>
-          <w:rFonts w:ascii="Times New Roman" w:eastAsia="Times New Roman" w:hAnsi="Times New Roman" w:cs="Times New Roman"/>
-          <w:sz w:val="24"/>
-          <w:szCs w:val="24"/>
-        </w:rPr>
-        <w:t>oracle_query</w:t>
-      </w:r>
-      <w:proofErr w:type="spellEnd"/>
-      <w:r>
-        <w:rPr>
-          <w:rFonts w:ascii="Times New Roman" w:eastAsia="Times New Roman" w:hAnsi="Times New Roman" w:cs="Times New Roman"/>
-          <w:sz w:val="24"/>
-          <w:szCs w:val="24"/>
-        </w:rPr>
-        <w:t>/</w:t>
-      </w:r>
       <w:r>
         <w:t xml:space="preserve"> </w:t>
       </w:r>
@@ -6293,15 +5997,7 @@
           <w:sz w:val="24"/>
           <w:szCs w:val="24"/>
         </w:rPr>
-        <w:t>c</w:t>
-      </w:r>
-      <w:r>
-        <w:rPr>
-          <w:rFonts w:ascii="Times New Roman" w:eastAsia="Times New Roman" w:hAnsi="Times New Roman" w:cs="Times New Roman"/>
-          <w:sz w:val="24"/>
-          <w:szCs w:val="24"/>
-        </w:rPr>
-        <w:t>.sql</w:t>
+        <w:t>c.sql</w:t>
       </w:r>
     </w:p>
     <w:p>
@@ -6377,15 +6073,7 @@
           <w:sz w:val="24"/>
           <w:szCs w:val="24"/>
         </w:rPr>
-        <w:t xml:space="preserve">.py </w:t>
-      </w:r>
-      <w:r>
-        <w:rPr>
-          <w:rFonts w:ascii="Times New Roman" w:eastAsia="Times New Roman" w:hAnsi="Times New Roman" w:cs="Times New Roman"/>
-          <w:sz w:val="24"/>
-          <w:szCs w:val="24"/>
-        </w:rPr>
-        <w:t>3</w:t>
+        <w:t>.py 3</w:t>
       </w:r>
     </w:p>
     <w:p>
@@ -6424,52 +6112,7 @@
           <w:bCs/>
           <w:color w:val="000000"/>
         </w:rPr>
-        <w:t>List the following information of the countries in the descending order of their ethnic diversity.</w:t>
-      </w:r>
-      <w:r>
-        <w:rPr>
-          <w:rFonts w:ascii="TimesNewRomanPSMT" w:hAnsi="TimesNewRomanPSMT"/>
-          <w:b/>
-          <w:bCs/>
-          <w:color w:val="000000"/>
-        </w:rPr>
-        <w:t xml:space="preserve"> </w:t>
-      </w:r>
-      <w:r>
-        <w:rPr>
-          <w:rFonts w:ascii="TimesNewRomanPSMT" w:hAnsi="TimesNewRomanPSMT"/>
-          <w:b/>
-          <w:bCs/>
-          <w:color w:val="000000"/>
-        </w:rPr>
-        <w:t>Name of the country, number of ethnic groups, and the percentage of the major ethnicity. Ethnic</w:t>
-      </w:r>
-      <w:r>
-        <w:rPr>
-          <w:rFonts w:ascii="TimesNewRomanPSMT" w:hAnsi="TimesNewRomanPSMT"/>
-          <w:b/>
-          <w:bCs/>
-          <w:color w:val="000000"/>
-        </w:rPr>
-        <w:t xml:space="preserve"> </w:t>
-      </w:r>
-      <w:r>
-        <w:rPr>
-          <w:rFonts w:ascii="TimesNewRomanPSMT" w:hAnsi="TimesNewRomanPSMT"/>
-          <w:b/>
-          <w:bCs/>
-          <w:color w:val="000000"/>
-        </w:rPr>
-        <w:t>diversity of a country increases as the number of ethnic groups that live in the country increases</w:t>
-      </w:r>
-      <w:r>
-        <w:rPr>
-          <w:rFonts w:ascii="TimesNewRomanPSMT" w:hAnsi="TimesNewRomanPSMT"/>
-          <w:b/>
-          <w:bCs/>
-          <w:color w:val="000000"/>
-        </w:rPr>
-        <w:t>.</w:t>
+        <w:t>List the following information of the countries in the descending order of their ethnic diversity. Name of the country, number of ethnic groups, and the percentage of the major ethnicity. Ethnic diversity of a country increases as the number of ethnic groups that live in the country increases.</w:t>
       </w:r>
     </w:p>
     <w:p>
@@ -6492,26 +6135,24 @@
           <w:sz w:val="24"/>
           <w:szCs w:val="24"/>
         </w:rPr>
-        <w:t>Oracle</w:t>
-      </w:r>
-      <w:proofErr w:type="gramStart"/>
-      <w:r>
-        <w:rPr>
-          <w:rFonts w:ascii="Times New Roman" w:eastAsia="Times New Roman" w:hAnsi="Times New Roman" w:cs="Times New Roman"/>
-          <w:sz w:val="24"/>
-          <w:szCs w:val="24"/>
-        </w:rPr>
-        <w:t>:</w:t>
-      </w:r>
-      <w:r>
-        <w:rPr>
-          <w:rFonts w:ascii="Times New Roman" w:eastAsia="Times New Roman" w:hAnsi="Times New Roman" w:cs="Times New Roman"/>
-          <w:sz w:val="24"/>
-          <w:szCs w:val="24"/>
-        </w:rPr>
-        <w:t xml:space="preserve"> .</w:t>
-      </w:r>
-      <w:proofErr w:type="gramEnd"/>
+        <w:t>Oracle:</w:t>
+      </w:r>
+      <w:r>
+        <w:rPr>
+          <w:rFonts w:ascii="Times New Roman" w:eastAsia="Times New Roman" w:hAnsi="Times New Roman" w:cs="Times New Roman"/>
+          <w:sz w:val="24"/>
+          <w:szCs w:val="24"/>
+        </w:rPr>
+        <w:t xml:space="preserve"> ./</w:t>
+      </w:r>
+      <w:r>
+        <w:rPr>
+          <w:rFonts w:ascii="Times New Roman" w:eastAsia="Times New Roman" w:hAnsi="Times New Roman" w:cs="Times New Roman"/>
+          <w:sz w:val="24"/>
+          <w:szCs w:val="24"/>
+        </w:rPr>
+        <w:t>query</w:t>
+      </w:r>
       <w:r>
         <w:rPr>
           <w:rFonts w:ascii="Times New Roman" w:eastAsia="Times New Roman" w:hAnsi="Times New Roman" w:cs="Times New Roman"/>
@@ -6520,14 +6161,16 @@
         </w:rPr>
         <w:t>/</w:t>
       </w:r>
-      <w:r>
-        <w:rPr>
-          <w:rFonts w:ascii="Times New Roman" w:eastAsia="Times New Roman" w:hAnsi="Times New Roman" w:cs="Times New Roman"/>
-          <w:sz w:val="24"/>
-          <w:szCs w:val="24"/>
-        </w:rPr>
-        <w:t>query</w:t>
-      </w:r>
+      <w:proofErr w:type="spellStart"/>
+      <w:r>
+        <w:rPr>
+          <w:rFonts w:ascii="Times New Roman" w:eastAsia="Times New Roman" w:hAnsi="Times New Roman" w:cs="Times New Roman"/>
+          <w:sz w:val="24"/>
+          <w:szCs w:val="24"/>
+        </w:rPr>
+        <w:t>oracle_query</w:t>
+      </w:r>
+      <w:proofErr w:type="spellEnd"/>
       <w:r>
         <w:rPr>
           <w:rFonts w:ascii="Times New Roman" w:eastAsia="Times New Roman" w:hAnsi="Times New Roman" w:cs="Times New Roman"/>
@@ -6536,24 +6179,6 @@
         </w:rPr>
         <w:t>/</w:t>
       </w:r>
-      <w:proofErr w:type="spellStart"/>
-      <w:r>
-        <w:rPr>
-          <w:rFonts w:ascii="Times New Roman" w:eastAsia="Times New Roman" w:hAnsi="Times New Roman" w:cs="Times New Roman"/>
-          <w:sz w:val="24"/>
-          <w:szCs w:val="24"/>
-        </w:rPr>
-        <w:t>oracle_query</w:t>
-      </w:r>
-      <w:proofErr w:type="spellEnd"/>
-      <w:r>
-        <w:rPr>
-          <w:rFonts w:ascii="Times New Roman" w:eastAsia="Times New Roman" w:hAnsi="Times New Roman" w:cs="Times New Roman"/>
-          <w:sz w:val="24"/>
-          <w:szCs w:val="24"/>
-        </w:rPr>
-        <w:t>/</w:t>
-      </w:r>
       <w:r>
         <w:t xml:space="preserve"> </w:t>
       </w:r>
@@ -6571,15 +6196,7 @@
           <w:sz w:val="24"/>
           <w:szCs w:val="24"/>
         </w:rPr>
-        <w:t>d</w:t>
-      </w:r>
-      <w:r>
-        <w:rPr>
-          <w:rFonts w:ascii="Times New Roman" w:eastAsia="Times New Roman" w:hAnsi="Times New Roman" w:cs="Times New Roman"/>
-          <w:sz w:val="24"/>
-          <w:szCs w:val="24"/>
-        </w:rPr>
-        <w:t>.sql</w:t>
+        <w:t>d.sql</w:t>
       </w:r>
     </w:p>
     <w:p>
@@ -6655,15 +6272,7 @@
           <w:sz w:val="24"/>
           <w:szCs w:val="24"/>
         </w:rPr>
-        <w:t xml:space="preserve">.py </w:t>
-      </w:r>
-      <w:r>
-        <w:rPr>
-          <w:rFonts w:ascii="Times New Roman" w:eastAsia="Times New Roman" w:hAnsi="Times New Roman" w:cs="Times New Roman"/>
-          <w:sz w:val="24"/>
-          <w:szCs w:val="24"/>
-        </w:rPr>
-        <w:t>4</w:t>
+        <w:t>.py 4</w:t>
       </w:r>
     </w:p>
     <w:p>
@@ -6702,34 +6311,7 @@
           <w:bCs/>
           <w:color w:val="000000"/>
         </w:rPr>
-        <w:t>Find the number of countries with the number of ethnic groups equal to the number of languages</w:t>
-      </w:r>
-      <w:r>
-        <w:rPr>
-          <w:rFonts w:ascii="TimesNewRomanPSMT" w:hAnsi="TimesNewRomanPSMT"/>
-          <w:b/>
-          <w:bCs/>
-          <w:color w:val="000000"/>
-        </w:rPr>
-        <w:t xml:space="preserve"> </w:t>
-      </w:r>
-      <w:r>
-        <w:rPr>
-          <w:rFonts w:ascii="TimesNewRomanPSMT" w:hAnsi="TimesNewRomanPSMT"/>
-          <w:b/>
-          <w:bCs/>
-          <w:color w:val="000000"/>
-        </w:rPr>
-        <w:t>used</w:t>
-      </w:r>
-      <w:r>
-        <w:rPr>
-          <w:rFonts w:ascii="TimesNewRomanPSMT" w:hAnsi="TimesNewRomanPSMT"/>
-          <w:b/>
-          <w:bCs/>
-          <w:color w:val="000000"/>
-        </w:rPr>
-        <w:t>.</w:t>
+        <w:t>Find the number of countries with the number of ethnic groups equal to the number of languages used.</w:t>
       </w:r>
     </w:p>
     <w:p>
@@ -6752,26 +6334,24 @@
           <w:sz w:val="24"/>
           <w:szCs w:val="24"/>
         </w:rPr>
-        <w:t>Oracle</w:t>
-      </w:r>
-      <w:proofErr w:type="gramStart"/>
-      <w:r>
-        <w:rPr>
-          <w:rFonts w:ascii="Times New Roman" w:eastAsia="Times New Roman" w:hAnsi="Times New Roman" w:cs="Times New Roman"/>
-          <w:sz w:val="24"/>
-          <w:szCs w:val="24"/>
-        </w:rPr>
-        <w:t>:</w:t>
-      </w:r>
-      <w:r>
-        <w:rPr>
-          <w:rFonts w:ascii="Times New Roman" w:eastAsia="Times New Roman" w:hAnsi="Times New Roman" w:cs="Times New Roman"/>
-          <w:sz w:val="24"/>
-          <w:szCs w:val="24"/>
-        </w:rPr>
-        <w:t xml:space="preserve"> .</w:t>
-      </w:r>
-      <w:proofErr w:type="gramEnd"/>
+        <w:t>Oracle:</w:t>
+      </w:r>
+      <w:r>
+        <w:rPr>
+          <w:rFonts w:ascii="Times New Roman" w:eastAsia="Times New Roman" w:hAnsi="Times New Roman" w:cs="Times New Roman"/>
+          <w:sz w:val="24"/>
+          <w:szCs w:val="24"/>
+        </w:rPr>
+        <w:t xml:space="preserve"> ./</w:t>
+      </w:r>
+      <w:r>
+        <w:rPr>
+          <w:rFonts w:ascii="Times New Roman" w:eastAsia="Times New Roman" w:hAnsi="Times New Roman" w:cs="Times New Roman"/>
+          <w:sz w:val="24"/>
+          <w:szCs w:val="24"/>
+        </w:rPr>
+        <w:t>query</w:t>
+      </w:r>
       <w:r>
         <w:rPr>
           <w:rFonts w:ascii="Times New Roman" w:eastAsia="Times New Roman" w:hAnsi="Times New Roman" w:cs="Times New Roman"/>
@@ -6780,14 +6360,16 @@
         </w:rPr>
         <w:t>/</w:t>
       </w:r>
-      <w:r>
-        <w:rPr>
-          <w:rFonts w:ascii="Times New Roman" w:eastAsia="Times New Roman" w:hAnsi="Times New Roman" w:cs="Times New Roman"/>
-          <w:sz w:val="24"/>
-          <w:szCs w:val="24"/>
-        </w:rPr>
-        <w:t>query</w:t>
-      </w:r>
+      <w:proofErr w:type="spellStart"/>
+      <w:r>
+        <w:rPr>
+          <w:rFonts w:ascii="Times New Roman" w:eastAsia="Times New Roman" w:hAnsi="Times New Roman" w:cs="Times New Roman"/>
+          <w:sz w:val="24"/>
+          <w:szCs w:val="24"/>
+        </w:rPr>
+        <w:t>oracle_query</w:t>
+      </w:r>
+      <w:proofErr w:type="spellEnd"/>
       <w:r>
         <w:rPr>
           <w:rFonts w:ascii="Times New Roman" w:eastAsia="Times New Roman" w:hAnsi="Times New Roman" w:cs="Times New Roman"/>
@@ -6796,24 +6378,6 @@
         </w:rPr>
         <w:t>/</w:t>
       </w:r>
-      <w:proofErr w:type="spellStart"/>
-      <w:r>
-        <w:rPr>
-          <w:rFonts w:ascii="Times New Roman" w:eastAsia="Times New Roman" w:hAnsi="Times New Roman" w:cs="Times New Roman"/>
-          <w:sz w:val="24"/>
-          <w:szCs w:val="24"/>
-        </w:rPr>
-        <w:t>oracle_query</w:t>
-      </w:r>
-      <w:proofErr w:type="spellEnd"/>
-      <w:r>
-        <w:rPr>
-          <w:rFonts w:ascii="Times New Roman" w:eastAsia="Times New Roman" w:hAnsi="Times New Roman" w:cs="Times New Roman"/>
-          <w:sz w:val="24"/>
-          <w:szCs w:val="24"/>
-        </w:rPr>
-        <w:t>/</w:t>
-      </w:r>
       <w:r>
         <w:t xml:space="preserve"> </w:t>
       </w:r>
@@ -6831,15 +6395,7 @@
           <w:sz w:val="24"/>
           <w:szCs w:val="24"/>
         </w:rPr>
-        <w:t>e</w:t>
-      </w:r>
-      <w:r>
-        <w:rPr>
-          <w:rFonts w:ascii="Times New Roman" w:eastAsia="Times New Roman" w:hAnsi="Times New Roman" w:cs="Times New Roman"/>
-          <w:sz w:val="24"/>
-          <w:szCs w:val="24"/>
-        </w:rPr>
-        <w:t>.sql</w:t>
+        <w:t>e.sql</w:t>
       </w:r>
     </w:p>
     <w:p>
@@ -6915,15 +6471,7 @@
           <w:sz w:val="24"/>
           <w:szCs w:val="24"/>
         </w:rPr>
-        <w:t xml:space="preserve">.py </w:t>
-      </w:r>
-      <w:r>
-        <w:rPr>
-          <w:rFonts w:ascii="Times New Roman" w:eastAsia="Times New Roman" w:hAnsi="Times New Roman" w:cs="Times New Roman"/>
-          <w:sz w:val="24"/>
-          <w:szCs w:val="24"/>
-        </w:rPr>
-        <w:t>5</w:t>
+        <w:t>.py 5</w:t>
       </w:r>
     </w:p>
     <w:p>
@@ -6962,25 +6510,7 @@
           <w:bCs/>
           <w:color w:val="000000"/>
         </w:rPr>
-        <w:t>The GDP and IMR (infant mortality rate) together define the development of a country. Find the</w:t>
-      </w:r>
-      <w:r>
-        <w:rPr>
-          <w:rFonts w:ascii="TimesNewRomanPSMT" w:hAnsi="TimesNewRomanPSMT"/>
-          <w:b/>
-          <w:bCs/>
-          <w:color w:val="000000"/>
-        </w:rPr>
-        <w:t xml:space="preserve"> </w:t>
-      </w:r>
-      <w:r>
-        <w:rPr>
-          <w:rFonts w:ascii="TimesNewRomanPSMT" w:hAnsi="TimesNewRomanPSMT"/>
-          <w:b/>
-          <w:bCs/>
-          <w:color w:val="000000"/>
-        </w:rPr>
-        <w:t>top 10 countries with the highest GDP (in decreasing order) and their corresponding IMR value.</w:t>
+        <w:t>The GDP and IMR (infant mortality rate) together define the development of a country. Find the top 10 countries with the highest GDP (in decreasing order) and their corresponding IMR value.</w:t>
       </w:r>
     </w:p>
     <w:p>
@@ -7003,26 +6533,24 @@
           <w:sz w:val="24"/>
           <w:szCs w:val="24"/>
         </w:rPr>
-        <w:t>Oracle</w:t>
-      </w:r>
-      <w:proofErr w:type="gramStart"/>
-      <w:r>
-        <w:rPr>
-          <w:rFonts w:ascii="Times New Roman" w:eastAsia="Times New Roman" w:hAnsi="Times New Roman" w:cs="Times New Roman"/>
-          <w:sz w:val="24"/>
-          <w:szCs w:val="24"/>
-        </w:rPr>
-        <w:t>:</w:t>
-      </w:r>
-      <w:r>
-        <w:rPr>
-          <w:rFonts w:ascii="Times New Roman" w:eastAsia="Times New Roman" w:hAnsi="Times New Roman" w:cs="Times New Roman"/>
-          <w:sz w:val="24"/>
-          <w:szCs w:val="24"/>
-        </w:rPr>
-        <w:t xml:space="preserve"> .</w:t>
-      </w:r>
-      <w:proofErr w:type="gramEnd"/>
+        <w:t>Oracle:</w:t>
+      </w:r>
+      <w:r>
+        <w:rPr>
+          <w:rFonts w:ascii="Times New Roman" w:eastAsia="Times New Roman" w:hAnsi="Times New Roman" w:cs="Times New Roman"/>
+          <w:sz w:val="24"/>
+          <w:szCs w:val="24"/>
+        </w:rPr>
+        <w:t xml:space="preserve"> ./</w:t>
+      </w:r>
+      <w:r>
+        <w:rPr>
+          <w:rFonts w:ascii="Times New Roman" w:eastAsia="Times New Roman" w:hAnsi="Times New Roman" w:cs="Times New Roman"/>
+          <w:sz w:val="24"/>
+          <w:szCs w:val="24"/>
+        </w:rPr>
+        <w:t>query</w:t>
+      </w:r>
       <w:r>
         <w:rPr>
           <w:rFonts w:ascii="Times New Roman" w:eastAsia="Times New Roman" w:hAnsi="Times New Roman" w:cs="Times New Roman"/>
@@ -7031,14 +6559,16 @@
         </w:rPr>
         <w:t>/</w:t>
       </w:r>
-      <w:r>
-        <w:rPr>
-          <w:rFonts w:ascii="Times New Roman" w:eastAsia="Times New Roman" w:hAnsi="Times New Roman" w:cs="Times New Roman"/>
-          <w:sz w:val="24"/>
-          <w:szCs w:val="24"/>
-        </w:rPr>
-        <w:t>query</w:t>
-      </w:r>
+      <w:proofErr w:type="spellStart"/>
+      <w:r>
+        <w:rPr>
+          <w:rFonts w:ascii="Times New Roman" w:eastAsia="Times New Roman" w:hAnsi="Times New Roman" w:cs="Times New Roman"/>
+          <w:sz w:val="24"/>
+          <w:szCs w:val="24"/>
+        </w:rPr>
+        <w:t>oracle_query</w:t>
+      </w:r>
+      <w:proofErr w:type="spellEnd"/>
       <w:r>
         <w:rPr>
           <w:rFonts w:ascii="Times New Roman" w:eastAsia="Times New Roman" w:hAnsi="Times New Roman" w:cs="Times New Roman"/>
@@ -7047,24 +6577,6 @@
         </w:rPr>
         <w:t>/</w:t>
       </w:r>
-      <w:proofErr w:type="spellStart"/>
-      <w:r>
-        <w:rPr>
-          <w:rFonts w:ascii="Times New Roman" w:eastAsia="Times New Roman" w:hAnsi="Times New Roman" w:cs="Times New Roman"/>
-          <w:sz w:val="24"/>
-          <w:szCs w:val="24"/>
-        </w:rPr>
-        <w:t>oracle_query</w:t>
-      </w:r>
-      <w:proofErr w:type="spellEnd"/>
-      <w:r>
-        <w:rPr>
-          <w:rFonts w:ascii="Times New Roman" w:eastAsia="Times New Roman" w:hAnsi="Times New Roman" w:cs="Times New Roman"/>
-          <w:sz w:val="24"/>
-          <w:szCs w:val="24"/>
-        </w:rPr>
-        <w:t>/</w:t>
-      </w:r>
       <w:r>
         <w:t xml:space="preserve"> </w:t>
       </w:r>
@@ -7082,15 +6594,7 @@
           <w:sz w:val="24"/>
           <w:szCs w:val="24"/>
         </w:rPr>
-        <w:t>f</w:t>
-      </w:r>
-      <w:r>
-        <w:rPr>
-          <w:rFonts w:ascii="Times New Roman" w:eastAsia="Times New Roman" w:hAnsi="Times New Roman" w:cs="Times New Roman"/>
-          <w:sz w:val="24"/>
-          <w:szCs w:val="24"/>
-        </w:rPr>
-        <w:t>.sql</w:t>
+        <w:t>f.sql</w:t>
       </w:r>
     </w:p>
     <w:p>
@@ -7166,15 +6670,7 @@
           <w:sz w:val="24"/>
           <w:szCs w:val="24"/>
         </w:rPr>
-        <w:t xml:space="preserve">.py </w:t>
-      </w:r>
-      <w:r>
-        <w:rPr>
-          <w:rFonts w:ascii="Times New Roman" w:eastAsia="Times New Roman" w:hAnsi="Times New Roman" w:cs="Times New Roman"/>
-          <w:sz w:val="24"/>
-          <w:szCs w:val="24"/>
-        </w:rPr>
-        <w:t>6</w:t>
+        <w:t>.py 6</w:t>
       </w:r>
     </w:p>
     <w:p>
@@ -7213,70 +6709,7 @@
           <w:bCs/>
           <w:color w:val="000000"/>
         </w:rPr>
-        <w:t>Find the following information of the country with the highest religious freedom. Name of the</w:t>
-      </w:r>
-      <w:r>
-        <w:rPr>
-          <w:rFonts w:ascii="TimesNewRomanPSMT" w:hAnsi="TimesNewRomanPSMT"/>
-          <w:b/>
-          <w:bCs/>
-          <w:color w:val="000000"/>
-        </w:rPr>
-        <w:t xml:space="preserve"> </w:t>
-      </w:r>
-      <w:r>
-        <w:rPr>
-          <w:rFonts w:ascii="TimesNewRomanPSMT" w:hAnsi="TimesNewRomanPSMT"/>
-          <w:b/>
-          <w:bCs/>
-          <w:color w:val="000000"/>
-        </w:rPr>
-        <w:t>country, the religions that are practiced in the country. Note that the larger the number of</w:t>
-      </w:r>
-      <w:r>
-        <w:rPr>
-          <w:rFonts w:ascii="TimesNewRomanPSMT" w:hAnsi="TimesNewRomanPSMT"/>
-          <w:b/>
-          <w:bCs/>
-          <w:color w:val="000000"/>
-        </w:rPr>
-        <w:t xml:space="preserve"> </w:t>
-      </w:r>
-      <w:r>
-        <w:rPr>
-          <w:rFonts w:ascii="TimesNewRomanPSMT" w:hAnsi="TimesNewRomanPSMT"/>
-          <w:b/>
-          <w:bCs/>
-          <w:color w:val="000000"/>
-        </w:rPr>
-        <w:t>religions</w:t>
-      </w:r>
-      <w:r>
-        <w:rPr>
-          <w:rFonts w:ascii="TimesNewRomanPSMT" w:hAnsi="TimesNewRomanPSMT"/>
-          <w:b/>
-          <w:bCs/>
-          <w:color w:val="000000"/>
-        </w:rPr>
-        <w:t xml:space="preserve"> </w:t>
-      </w:r>
-      <w:r>
-        <w:rPr>
-          <w:rFonts w:ascii="TimesNewRomanPSMT" w:hAnsi="TimesNewRomanPSMT"/>
-          <w:b/>
-          <w:bCs/>
-          <w:color w:val="000000"/>
-        </w:rPr>
-        <w:t>practiced in a country, the higher its religious freedom is</w:t>
-      </w:r>
-      <w:r>
-        <w:rPr>
-          <w:rFonts w:ascii="TimesNewRomanPSMT" w:hAnsi="TimesNewRomanPSMT"/>
-          <w:b/>
-          <w:bCs/>
-          <w:color w:val="000000"/>
-        </w:rPr>
-        <w:t>.</w:t>
+        <w:t>Find the following information of the country with the highest religious freedom. Name of the country, the religions that are practiced in the country. Note that the larger the number of religions practiced in a country, the higher its religious freedom is.</w:t>
       </w:r>
     </w:p>
     <w:p>
@@ -7299,26 +6732,24 @@
           <w:sz w:val="24"/>
           <w:szCs w:val="24"/>
         </w:rPr>
-        <w:t>Oracle</w:t>
-      </w:r>
-      <w:proofErr w:type="gramStart"/>
-      <w:r>
-        <w:rPr>
-          <w:rFonts w:ascii="Times New Roman" w:eastAsia="Times New Roman" w:hAnsi="Times New Roman" w:cs="Times New Roman"/>
-          <w:sz w:val="24"/>
-          <w:szCs w:val="24"/>
-        </w:rPr>
-        <w:t>:</w:t>
-      </w:r>
-      <w:r>
-        <w:rPr>
-          <w:rFonts w:ascii="Times New Roman" w:eastAsia="Times New Roman" w:hAnsi="Times New Roman" w:cs="Times New Roman"/>
-          <w:sz w:val="24"/>
-          <w:szCs w:val="24"/>
-        </w:rPr>
-        <w:t xml:space="preserve"> .</w:t>
-      </w:r>
-      <w:proofErr w:type="gramEnd"/>
+        <w:t>Oracle:</w:t>
+      </w:r>
+      <w:r>
+        <w:rPr>
+          <w:rFonts w:ascii="Times New Roman" w:eastAsia="Times New Roman" w:hAnsi="Times New Roman" w:cs="Times New Roman"/>
+          <w:sz w:val="24"/>
+          <w:szCs w:val="24"/>
+        </w:rPr>
+        <w:t xml:space="preserve"> ./</w:t>
+      </w:r>
+      <w:r>
+        <w:rPr>
+          <w:rFonts w:ascii="Times New Roman" w:eastAsia="Times New Roman" w:hAnsi="Times New Roman" w:cs="Times New Roman"/>
+          <w:sz w:val="24"/>
+          <w:szCs w:val="24"/>
+        </w:rPr>
+        <w:t>query</w:t>
+      </w:r>
       <w:r>
         <w:rPr>
           <w:rFonts w:ascii="Times New Roman" w:eastAsia="Times New Roman" w:hAnsi="Times New Roman" w:cs="Times New Roman"/>
@@ -7327,14 +6758,16 @@
         </w:rPr>
         <w:t>/</w:t>
       </w:r>
-      <w:r>
-        <w:rPr>
-          <w:rFonts w:ascii="Times New Roman" w:eastAsia="Times New Roman" w:hAnsi="Times New Roman" w:cs="Times New Roman"/>
-          <w:sz w:val="24"/>
-          <w:szCs w:val="24"/>
-        </w:rPr>
-        <w:t>query</w:t>
-      </w:r>
+      <w:proofErr w:type="spellStart"/>
+      <w:r>
+        <w:rPr>
+          <w:rFonts w:ascii="Times New Roman" w:eastAsia="Times New Roman" w:hAnsi="Times New Roman" w:cs="Times New Roman"/>
+          <w:sz w:val="24"/>
+          <w:szCs w:val="24"/>
+        </w:rPr>
+        <w:t>oracle_query</w:t>
+      </w:r>
+      <w:proofErr w:type="spellEnd"/>
       <w:r>
         <w:rPr>
           <w:rFonts w:ascii="Times New Roman" w:eastAsia="Times New Roman" w:hAnsi="Times New Roman" w:cs="Times New Roman"/>
@@ -7343,24 +6776,6 @@
         </w:rPr>
         <w:t>/</w:t>
       </w:r>
-      <w:proofErr w:type="spellStart"/>
-      <w:r>
-        <w:rPr>
-          <w:rFonts w:ascii="Times New Roman" w:eastAsia="Times New Roman" w:hAnsi="Times New Roman" w:cs="Times New Roman"/>
-          <w:sz w:val="24"/>
-          <w:szCs w:val="24"/>
-        </w:rPr>
-        <w:t>oracle_query</w:t>
-      </w:r>
-      <w:proofErr w:type="spellEnd"/>
-      <w:r>
-        <w:rPr>
-          <w:rFonts w:ascii="Times New Roman" w:eastAsia="Times New Roman" w:hAnsi="Times New Roman" w:cs="Times New Roman"/>
-          <w:sz w:val="24"/>
-          <w:szCs w:val="24"/>
-        </w:rPr>
-        <w:t>/</w:t>
-      </w:r>
       <w:r>
         <w:t xml:space="preserve"> </w:t>
       </w:r>
@@ -7378,15 +6793,7 @@
           <w:sz w:val="24"/>
           <w:szCs w:val="24"/>
         </w:rPr>
-        <w:t>g</w:t>
-      </w:r>
-      <w:r>
-        <w:rPr>
-          <w:rFonts w:ascii="Times New Roman" w:eastAsia="Times New Roman" w:hAnsi="Times New Roman" w:cs="Times New Roman"/>
-          <w:sz w:val="24"/>
-          <w:szCs w:val="24"/>
-        </w:rPr>
-        <w:t>.sql</w:t>
+        <w:t>g.sql</w:t>
       </w:r>
     </w:p>
     <w:p>
@@ -7462,15 +6869,7 @@
           <w:sz w:val="24"/>
           <w:szCs w:val="24"/>
         </w:rPr>
-        <w:t xml:space="preserve">.py </w:t>
-      </w:r>
-      <w:r>
-        <w:rPr>
-          <w:rFonts w:ascii="Times New Roman" w:eastAsia="Times New Roman" w:hAnsi="Times New Roman" w:cs="Times New Roman"/>
-          <w:sz w:val="24"/>
-          <w:szCs w:val="24"/>
-        </w:rPr>
-        <w:t>7</w:t>
+        <w:t>.py 7</w:t>
       </w:r>
     </w:p>
     <w:p>
@@ -7510,19 +6909,8 @@
           <w:color w:val="000000"/>
         </w:rPr>
         <w:lastRenderedPageBreak/>
-        <w:t xml:space="preserve">What is the proportion of commonwealth countries in the top 100 countries in terms of </w:t>
-      </w:r>
-      <w:proofErr w:type="gramStart"/>
-      <w:r>
-        <w:rPr>
-          <w:rFonts w:ascii="TimesNewRomanPSMT" w:hAnsi="TimesNewRomanPSMT"/>
-          <w:b/>
-          <w:bCs/>
-          <w:color w:val="000000"/>
-        </w:rPr>
-        <w:t>GDP.</w:t>
-      </w:r>
-      <w:proofErr w:type="gramEnd"/>
+        <w:t>What is the proportion of commonwealth countries in the top 100 countries in terms of GDP.</w:t>
+      </w:r>
     </w:p>
     <w:p>
       <w:pPr>
@@ -7544,26 +6932,24 @@
           <w:sz w:val="24"/>
           <w:szCs w:val="24"/>
         </w:rPr>
-        <w:t>Oracle</w:t>
-      </w:r>
-      <w:proofErr w:type="gramStart"/>
-      <w:r>
-        <w:rPr>
-          <w:rFonts w:ascii="Times New Roman" w:eastAsia="Times New Roman" w:hAnsi="Times New Roman" w:cs="Times New Roman"/>
-          <w:sz w:val="24"/>
-          <w:szCs w:val="24"/>
-        </w:rPr>
-        <w:t>:</w:t>
-      </w:r>
-      <w:r>
-        <w:rPr>
-          <w:rFonts w:ascii="Times New Roman" w:eastAsia="Times New Roman" w:hAnsi="Times New Roman" w:cs="Times New Roman"/>
-          <w:sz w:val="24"/>
-          <w:szCs w:val="24"/>
-        </w:rPr>
-        <w:t xml:space="preserve"> .</w:t>
-      </w:r>
-      <w:proofErr w:type="gramEnd"/>
+        <w:t>Oracle:</w:t>
+      </w:r>
+      <w:r>
+        <w:rPr>
+          <w:rFonts w:ascii="Times New Roman" w:eastAsia="Times New Roman" w:hAnsi="Times New Roman" w:cs="Times New Roman"/>
+          <w:sz w:val="24"/>
+          <w:szCs w:val="24"/>
+        </w:rPr>
+        <w:t xml:space="preserve"> ./</w:t>
+      </w:r>
+      <w:r>
+        <w:rPr>
+          <w:rFonts w:ascii="Times New Roman" w:eastAsia="Times New Roman" w:hAnsi="Times New Roman" w:cs="Times New Roman"/>
+          <w:sz w:val="24"/>
+          <w:szCs w:val="24"/>
+        </w:rPr>
+        <w:t>query</w:t>
+      </w:r>
       <w:r>
         <w:rPr>
           <w:rFonts w:ascii="Times New Roman" w:eastAsia="Times New Roman" w:hAnsi="Times New Roman" w:cs="Times New Roman"/>
@@ -7572,14 +6958,16 @@
         </w:rPr>
         <w:t>/</w:t>
       </w:r>
-      <w:r>
-        <w:rPr>
-          <w:rFonts w:ascii="Times New Roman" w:eastAsia="Times New Roman" w:hAnsi="Times New Roman" w:cs="Times New Roman"/>
-          <w:sz w:val="24"/>
-          <w:szCs w:val="24"/>
-        </w:rPr>
-        <w:t>query</w:t>
-      </w:r>
+      <w:proofErr w:type="spellStart"/>
+      <w:r>
+        <w:rPr>
+          <w:rFonts w:ascii="Times New Roman" w:eastAsia="Times New Roman" w:hAnsi="Times New Roman" w:cs="Times New Roman"/>
+          <w:sz w:val="24"/>
+          <w:szCs w:val="24"/>
+        </w:rPr>
+        <w:t>oracle_query</w:t>
+      </w:r>
+      <w:proofErr w:type="spellEnd"/>
       <w:r>
         <w:rPr>
           <w:rFonts w:ascii="Times New Roman" w:eastAsia="Times New Roman" w:hAnsi="Times New Roman" w:cs="Times New Roman"/>
@@ -7588,24 +6976,6 @@
         </w:rPr>
         <w:t>/</w:t>
       </w:r>
-      <w:proofErr w:type="spellStart"/>
-      <w:r>
-        <w:rPr>
-          <w:rFonts w:ascii="Times New Roman" w:eastAsia="Times New Roman" w:hAnsi="Times New Roman" w:cs="Times New Roman"/>
-          <w:sz w:val="24"/>
-          <w:szCs w:val="24"/>
-        </w:rPr>
-        <w:t>oracle_query</w:t>
-      </w:r>
-      <w:proofErr w:type="spellEnd"/>
-      <w:r>
-        <w:rPr>
-          <w:rFonts w:ascii="Times New Roman" w:eastAsia="Times New Roman" w:hAnsi="Times New Roman" w:cs="Times New Roman"/>
-          <w:sz w:val="24"/>
-          <w:szCs w:val="24"/>
-        </w:rPr>
-        <w:t>/</w:t>
-      </w:r>
       <w:r>
         <w:t xml:space="preserve"> </w:t>
       </w:r>
@@ -7623,15 +6993,7 @@
           <w:sz w:val="24"/>
           <w:szCs w:val="24"/>
         </w:rPr>
-        <w:t>h</w:t>
-      </w:r>
-      <w:r>
-        <w:rPr>
-          <w:rFonts w:ascii="Times New Roman" w:eastAsia="Times New Roman" w:hAnsi="Times New Roman" w:cs="Times New Roman"/>
-          <w:sz w:val="24"/>
-          <w:szCs w:val="24"/>
-        </w:rPr>
-        <w:t>.sql</w:t>
+        <w:t>h.sql</w:t>
       </w:r>
     </w:p>
     <w:p>
@@ -7707,15 +7069,7 @@
           <w:sz w:val="24"/>
           <w:szCs w:val="24"/>
         </w:rPr>
-        <w:t xml:space="preserve">.py </w:t>
-      </w:r>
-      <w:r>
-        <w:rPr>
-          <w:rFonts w:ascii="Times New Roman" w:eastAsia="Times New Roman" w:hAnsi="Times New Roman" w:cs="Times New Roman"/>
-          <w:sz w:val="24"/>
-          <w:szCs w:val="24"/>
-        </w:rPr>
-        <w:t>8</w:t>
+        <w:t>.py 8</w:t>
       </w:r>
     </w:p>
     <w:p>
@@ -7754,43 +7108,7 @@
           <w:bCs/>
           <w:color w:val="000000"/>
         </w:rPr>
-        <w:t>Find the country with the largest population density in each continent. List the name of the</w:t>
-      </w:r>
-      <w:r>
-        <w:rPr>
-          <w:rFonts w:ascii="TimesNewRomanPSMT" w:hAnsi="TimesNewRomanPSMT"/>
-          <w:b/>
-          <w:bCs/>
-          <w:color w:val="000000"/>
-        </w:rPr>
-        <w:t xml:space="preserve"> </w:t>
-      </w:r>
-      <w:r>
-        <w:rPr>
-          <w:rFonts w:ascii="TimesNewRomanPSMT" w:hAnsi="TimesNewRomanPSMT"/>
-          <w:b/>
-          <w:bCs/>
-          <w:color w:val="000000"/>
-        </w:rPr>
-        <w:t>country and its population density against the name of the continent. The population density of a</w:t>
-      </w:r>
-      <w:r>
-        <w:rPr>
-          <w:rFonts w:ascii="TimesNewRomanPSMT" w:hAnsi="TimesNewRomanPSMT"/>
-          <w:b/>
-          <w:bCs/>
-          <w:color w:val="000000"/>
-        </w:rPr>
-        <w:t xml:space="preserve"> </w:t>
-      </w:r>
-      <w:r>
-        <w:rPr>
-          <w:rFonts w:ascii="TimesNewRomanPSMT" w:hAnsi="TimesNewRomanPSMT"/>
-          <w:b/>
-          <w:bCs/>
-          <w:color w:val="000000"/>
-        </w:rPr>
-        <w:t>country is the ratio between its total population and area.</w:t>
+        <w:t>Find the country with the largest population density in each continent. List the name of the country and its population density against the name of the continent. The population density of a country is the ratio between its total population and area.</w:t>
       </w:r>
     </w:p>
     <w:p>
@@ -7813,26 +7131,24 @@
           <w:sz w:val="24"/>
           <w:szCs w:val="24"/>
         </w:rPr>
-        <w:t>Oracle</w:t>
-      </w:r>
-      <w:proofErr w:type="gramStart"/>
-      <w:r>
-        <w:rPr>
-          <w:rFonts w:ascii="Times New Roman" w:eastAsia="Times New Roman" w:hAnsi="Times New Roman" w:cs="Times New Roman"/>
-          <w:sz w:val="24"/>
-          <w:szCs w:val="24"/>
-        </w:rPr>
-        <w:t>:</w:t>
-      </w:r>
-      <w:r>
-        <w:rPr>
-          <w:rFonts w:ascii="Times New Roman" w:eastAsia="Times New Roman" w:hAnsi="Times New Roman" w:cs="Times New Roman"/>
-          <w:sz w:val="24"/>
-          <w:szCs w:val="24"/>
-        </w:rPr>
-        <w:t xml:space="preserve"> .</w:t>
-      </w:r>
-      <w:proofErr w:type="gramEnd"/>
+        <w:t>Oracle:</w:t>
+      </w:r>
+      <w:r>
+        <w:rPr>
+          <w:rFonts w:ascii="Times New Roman" w:eastAsia="Times New Roman" w:hAnsi="Times New Roman" w:cs="Times New Roman"/>
+          <w:sz w:val="24"/>
+          <w:szCs w:val="24"/>
+        </w:rPr>
+        <w:t xml:space="preserve"> ./</w:t>
+      </w:r>
+      <w:r>
+        <w:rPr>
+          <w:rFonts w:ascii="Times New Roman" w:eastAsia="Times New Roman" w:hAnsi="Times New Roman" w:cs="Times New Roman"/>
+          <w:sz w:val="24"/>
+          <w:szCs w:val="24"/>
+        </w:rPr>
+        <w:t>query</w:t>
+      </w:r>
       <w:r>
         <w:rPr>
           <w:rFonts w:ascii="Times New Roman" w:eastAsia="Times New Roman" w:hAnsi="Times New Roman" w:cs="Times New Roman"/>
@@ -7841,14 +7157,16 @@
         </w:rPr>
         <w:t>/</w:t>
       </w:r>
-      <w:r>
-        <w:rPr>
-          <w:rFonts w:ascii="Times New Roman" w:eastAsia="Times New Roman" w:hAnsi="Times New Roman" w:cs="Times New Roman"/>
-          <w:sz w:val="24"/>
-          <w:szCs w:val="24"/>
-        </w:rPr>
-        <w:t>query</w:t>
-      </w:r>
+      <w:proofErr w:type="spellStart"/>
+      <w:r>
+        <w:rPr>
+          <w:rFonts w:ascii="Times New Roman" w:eastAsia="Times New Roman" w:hAnsi="Times New Roman" w:cs="Times New Roman"/>
+          <w:sz w:val="24"/>
+          <w:szCs w:val="24"/>
+        </w:rPr>
+        <w:t>oracle_query</w:t>
+      </w:r>
+      <w:proofErr w:type="spellEnd"/>
       <w:r>
         <w:rPr>
           <w:rFonts w:ascii="Times New Roman" w:eastAsia="Times New Roman" w:hAnsi="Times New Roman" w:cs="Times New Roman"/>
@@ -7857,24 +7175,6 @@
         </w:rPr>
         <w:t>/</w:t>
       </w:r>
-      <w:proofErr w:type="spellStart"/>
-      <w:r>
-        <w:rPr>
-          <w:rFonts w:ascii="Times New Roman" w:eastAsia="Times New Roman" w:hAnsi="Times New Roman" w:cs="Times New Roman"/>
-          <w:sz w:val="24"/>
-          <w:szCs w:val="24"/>
-        </w:rPr>
-        <w:t>oracle_query</w:t>
-      </w:r>
-      <w:proofErr w:type="spellEnd"/>
-      <w:r>
-        <w:rPr>
-          <w:rFonts w:ascii="Times New Roman" w:eastAsia="Times New Roman" w:hAnsi="Times New Roman" w:cs="Times New Roman"/>
-          <w:sz w:val="24"/>
-          <w:szCs w:val="24"/>
-        </w:rPr>
-        <w:t>/</w:t>
-      </w:r>
       <w:r>
         <w:t xml:space="preserve"> </w:t>
       </w:r>
@@ -7892,15 +7192,7 @@
           <w:sz w:val="24"/>
           <w:szCs w:val="24"/>
         </w:rPr>
-        <w:t>i</w:t>
-      </w:r>
-      <w:r>
-        <w:rPr>
-          <w:rFonts w:ascii="Times New Roman" w:eastAsia="Times New Roman" w:hAnsi="Times New Roman" w:cs="Times New Roman"/>
-          <w:sz w:val="24"/>
-          <w:szCs w:val="24"/>
-        </w:rPr>
-        <w:t>.sql</w:t>
+        <w:t>i.sql</w:t>
       </w:r>
     </w:p>
     <w:p>
@@ -7976,15 +7268,7 @@
           <w:sz w:val="24"/>
           <w:szCs w:val="24"/>
         </w:rPr>
-        <w:t xml:space="preserve">.py </w:t>
-      </w:r>
-      <w:r>
-        <w:rPr>
-          <w:rFonts w:ascii="Times New Roman" w:eastAsia="Times New Roman" w:hAnsi="Times New Roman" w:cs="Times New Roman"/>
-          <w:sz w:val="24"/>
-          <w:szCs w:val="24"/>
-        </w:rPr>
-        <w:t>9</w:t>
+        <w:t>.py 9</w:t>
       </w:r>
     </w:p>
     <w:p>
@@ -8066,26 +7350,24 @@
           <w:sz w:val="24"/>
           <w:szCs w:val="24"/>
         </w:rPr>
-        <w:t>Oracle</w:t>
-      </w:r>
-      <w:proofErr w:type="gramStart"/>
-      <w:r>
-        <w:rPr>
-          <w:rFonts w:ascii="Times New Roman" w:eastAsia="Times New Roman" w:hAnsi="Times New Roman" w:cs="Times New Roman"/>
-          <w:sz w:val="24"/>
-          <w:szCs w:val="24"/>
-        </w:rPr>
-        <w:t>:</w:t>
-      </w:r>
-      <w:r>
-        <w:rPr>
-          <w:rFonts w:ascii="Times New Roman" w:eastAsia="Times New Roman" w:hAnsi="Times New Roman" w:cs="Times New Roman"/>
-          <w:sz w:val="24"/>
-          <w:szCs w:val="24"/>
-        </w:rPr>
-        <w:t xml:space="preserve"> .</w:t>
-      </w:r>
-      <w:proofErr w:type="gramEnd"/>
+        <w:t>Oracle:</w:t>
+      </w:r>
+      <w:r>
+        <w:rPr>
+          <w:rFonts w:ascii="Times New Roman" w:eastAsia="Times New Roman" w:hAnsi="Times New Roman" w:cs="Times New Roman"/>
+          <w:sz w:val="24"/>
+          <w:szCs w:val="24"/>
+        </w:rPr>
+        <w:t xml:space="preserve"> ./</w:t>
+      </w:r>
+      <w:r>
+        <w:rPr>
+          <w:rFonts w:ascii="Times New Roman" w:eastAsia="Times New Roman" w:hAnsi="Times New Roman" w:cs="Times New Roman"/>
+          <w:sz w:val="24"/>
+          <w:szCs w:val="24"/>
+        </w:rPr>
+        <w:t>query</w:t>
+      </w:r>
       <w:r>
         <w:rPr>
           <w:rFonts w:ascii="Times New Roman" w:eastAsia="Times New Roman" w:hAnsi="Times New Roman" w:cs="Times New Roman"/>
@@ -8094,14 +7376,16 @@
         </w:rPr>
         <w:t>/</w:t>
       </w:r>
-      <w:r>
-        <w:rPr>
-          <w:rFonts w:ascii="Times New Roman" w:eastAsia="Times New Roman" w:hAnsi="Times New Roman" w:cs="Times New Roman"/>
-          <w:sz w:val="24"/>
-          <w:szCs w:val="24"/>
-        </w:rPr>
-        <w:t>query</w:t>
-      </w:r>
+      <w:proofErr w:type="spellStart"/>
+      <w:r>
+        <w:rPr>
+          <w:rFonts w:ascii="Times New Roman" w:eastAsia="Times New Roman" w:hAnsi="Times New Roman" w:cs="Times New Roman"/>
+          <w:sz w:val="24"/>
+          <w:szCs w:val="24"/>
+        </w:rPr>
+        <w:t>oracle_query</w:t>
+      </w:r>
+      <w:proofErr w:type="spellEnd"/>
       <w:r>
         <w:rPr>
           <w:rFonts w:ascii="Times New Roman" w:eastAsia="Times New Roman" w:hAnsi="Times New Roman" w:cs="Times New Roman"/>
@@ -8110,24 +7394,6 @@
         </w:rPr>
         <w:t>/</w:t>
       </w:r>
-      <w:proofErr w:type="spellStart"/>
-      <w:r>
-        <w:rPr>
-          <w:rFonts w:ascii="Times New Roman" w:eastAsia="Times New Roman" w:hAnsi="Times New Roman" w:cs="Times New Roman"/>
-          <w:sz w:val="24"/>
-          <w:szCs w:val="24"/>
-        </w:rPr>
-        <w:t>oracle_query</w:t>
-      </w:r>
-      <w:proofErr w:type="spellEnd"/>
-      <w:r>
-        <w:rPr>
-          <w:rFonts w:ascii="Times New Roman" w:eastAsia="Times New Roman" w:hAnsi="Times New Roman" w:cs="Times New Roman"/>
-          <w:sz w:val="24"/>
-          <w:szCs w:val="24"/>
-        </w:rPr>
-        <w:t>/</w:t>
-      </w:r>
       <w:r>
         <w:t xml:space="preserve"> </w:t>
       </w:r>
@@ -8145,15 +7411,7 @@
           <w:sz w:val="24"/>
           <w:szCs w:val="24"/>
         </w:rPr>
-        <w:t>j</w:t>
-      </w:r>
-      <w:r>
-        <w:rPr>
-          <w:rFonts w:ascii="Times New Roman" w:eastAsia="Times New Roman" w:hAnsi="Times New Roman" w:cs="Times New Roman"/>
-          <w:sz w:val="24"/>
-          <w:szCs w:val="24"/>
-        </w:rPr>
-        <w:t>.sql</w:t>
+        <w:t>j.sql</w:t>
       </w:r>
     </w:p>
     <w:p>
@@ -8229,15 +7487,7 @@
           <w:sz w:val="24"/>
           <w:szCs w:val="24"/>
         </w:rPr>
-        <w:t xml:space="preserve">.py </w:t>
-      </w:r>
-      <w:r>
-        <w:rPr>
-          <w:rFonts w:ascii="Times New Roman" w:eastAsia="Times New Roman" w:hAnsi="Times New Roman" w:cs="Times New Roman"/>
-          <w:sz w:val="24"/>
-          <w:szCs w:val="24"/>
-        </w:rPr>
-        <w:t>10</w:t>
+        <w:t>.py 10</w:t>
       </w:r>
     </w:p>
     <w:p>
@@ -9358,9 +8608,8 @@
           <w:bCs/>
           <w:color w:val="000000"/>
         </w:rPr>
-        <w:t xml:space="preserve">performance. Implement your technique on each DBMS and report your results in a table </w:t>
-      </w:r>
-      <w:proofErr w:type="gramStart"/>
+        <w:t>performance. Implement your technique on each DBMS and report your results in a table similar to</w:t>
+      </w:r>
       <w:r>
         <w:rPr>
           <w:rFonts w:ascii="TimesNewRomanPSMT" w:hAnsi="TimesNewRomanPSMT"/>
@@ -9368,9 +8617,8 @@
           <w:bCs/>
           <w:color w:val="000000"/>
         </w:rPr>
-        <w:t>similar to</w:t>
-      </w:r>
-      <w:proofErr w:type="gramEnd"/>
+        <w:t xml:space="preserve"> </w:t>
+      </w:r>
       <w:r>
         <w:rPr>
           <w:rFonts w:ascii="TimesNewRomanPSMT" w:hAnsi="TimesNewRomanPSMT"/>
@@ -9378,22 +8626,13 @@
           <w:bCs/>
           <w:color w:val="000000"/>
         </w:rPr>
-        <w:t xml:space="preserve"> </w:t>
-      </w:r>
-      <w:r>
-        <w:rPr>
-          <w:rFonts w:ascii="TimesNewRomanPSMT" w:hAnsi="TimesNewRomanPSMT"/>
-          <w:b/>
-          <w:bCs/>
-          <w:color w:val="000000"/>
-        </w:rPr>
         <w:t>questions 5-2.</w:t>
       </w:r>
     </w:p>
     <w:p>
       <w:pPr>
         <w:rPr>
-          <w:rFonts w:ascii="TimesNewRomanPSMT" w:hAnsi="TimesNewRomanPSMT"/>
+          <w:rFonts w:ascii="TimesNewRomanPSMT" w:hAnsi="TimesNewRomanPSMT" w:hint="eastAsia"/>
           <w:color w:val="000000"/>
         </w:rPr>
       </w:pPr>
@@ -9415,7 +8654,7 @@
     <w:p>
       <w:pPr>
         <w:rPr>
-          <w:rFonts w:ascii="TimesNewRomanPSMT" w:hAnsi="TimesNewRomanPSMT"/>
+          <w:rFonts w:ascii="TimesNewRomanPSMT" w:hAnsi="TimesNewRomanPSMT" w:hint="eastAsia"/>
           <w:color w:val="000000"/>
         </w:rPr>
       </w:pPr>
@@ -9479,7 +8718,7 @@
     <w:p>
       <w:pPr>
         <w:rPr>
-          <w:rFonts w:ascii="TimesNewRomanPSMT" w:hAnsi="TimesNewRomanPSMT"/>
+          <w:rFonts w:ascii="TimesNewRomanPSMT" w:hAnsi="TimesNewRomanPSMT" w:hint="eastAsia"/>
           <w:color w:val="000000"/>
         </w:rPr>
       </w:pPr>
@@ -9567,7 +8806,6 @@
         </w:rPr>
         <w:t xml:space="preserve"> </w:t>
       </w:r>
-      <w:proofErr w:type="gramStart"/>
       <w:r>
         <w:rPr>
           <w:rFonts w:ascii="TimesNewRomanPSMT" w:hAnsi="TimesNewRomanPSMT"/>
@@ -9596,9 +8834,8 @@
           <w:iCs/>
           <w:color w:val="000000"/>
         </w:rPr>
-        <w:t>.</w:t>
-      </w:r>
-      <w:proofErr w:type="gramEnd"/>
+        <w:t>./</w:t>
+      </w:r>
       <w:r>
         <w:rPr>
           <w:rFonts w:ascii="TimesNewRomanPSMT" w:hAnsi="TimesNewRomanPSMT"/>
@@ -9606,15 +8843,6 @@
           <w:iCs/>
           <w:color w:val="000000"/>
         </w:rPr>
-        <w:t>/</w:t>
-      </w:r>
-      <w:r>
-        <w:rPr>
-          <w:rFonts w:ascii="TimesNewRomanPSMT" w:hAnsi="TimesNewRomanPSMT"/>
-          <w:i/>
-          <w:iCs/>
-          <w:color w:val="000000"/>
-        </w:rPr>
         <w:t>query</w:t>
       </w:r>
       <w:r>
@@ -9636,24 +8864,24 @@
       <w:pPr>
         <w:rPr>
           <w:rStyle w:val="Hyperlink"/>
+          <w:rFonts w:ascii="TimesNewRomanPSMT" w:hAnsi="TimesNewRomanPSMT" w:hint="eastAsia"/>
+        </w:rPr>
+      </w:pPr>
+      <w:r>
+        <w:rPr>
+          <w:rFonts w:ascii="TimesNewRomanPSMT" w:hAnsi="TimesNewRomanPSMT" w:hint="eastAsia"/>
+          <w:color w:val="000000"/>
+        </w:rPr>
+        <w:t>R</w:t>
+      </w:r>
+      <w:r>
+        <w:rPr>
           <w:rFonts w:ascii="TimesNewRomanPSMT" w:hAnsi="TimesNewRomanPSMT"/>
-        </w:rPr>
-      </w:pPr>
-      <w:r>
-        <w:rPr>
-          <w:rFonts w:ascii="TimesNewRomanPSMT" w:hAnsi="TimesNewRomanPSMT" w:hint="eastAsia"/>
-          <w:color w:val="000000"/>
-        </w:rPr>
-        <w:t>R</w:t>
-      </w:r>
-      <w:r>
-        <w:rPr>
-          <w:rFonts w:ascii="TimesNewRomanPSMT" w:hAnsi="TimesNewRomanPSMT"/>
           <w:color w:val="000000"/>
         </w:rPr>
         <w:t xml:space="preserve">ef : </w:t>
       </w:r>
-      <w:hyperlink r:id="rId10" w:anchor="GUID-87CA7034-4F80-4D46-8EE1-5CC865C2D676" w:history="1">
+      <w:hyperlink r:id="rId14" w:anchor="GUID-87CA7034-4F80-4D46-8EE1-5CC865C2D676" w:history="1">
         <w:r>
           <w:rPr>
             <w:rStyle w:val="Hyperlink"/>
@@ -9667,14 +8895,14 @@
       <w:pPr>
         <w:rPr>
           <w:rStyle w:val="Hyperlink"/>
-          <w:rFonts w:ascii="TimesNewRomanPSMT" w:hAnsi="TimesNewRomanPSMT"/>
+          <w:rFonts w:ascii="TimesNewRomanPSMT" w:hAnsi="TimesNewRomanPSMT" w:hint="eastAsia"/>
         </w:rPr>
       </w:pPr>
     </w:p>
     <w:p>
       <w:pPr>
         <w:rPr>
-          <w:rFonts w:ascii="TimesNewRomanPSMT" w:hAnsi="TimesNewRomanPSMT"/>
+          <w:rFonts w:ascii="TimesNewRomanPSMT" w:hAnsi="TimesNewRomanPSMT" w:hint="eastAsia"/>
           <w:color w:val="000000"/>
         </w:rPr>
       </w:pPr>
@@ -9734,7 +8962,7 @@
     <w:p>
       <w:pPr>
         <w:rPr>
-          <w:rFonts w:ascii="TimesNewRomanPSMT" w:hAnsi="TimesNewRomanPSMT"/>
+          <w:rFonts w:ascii="TimesNewRomanPSMT" w:hAnsi="TimesNewRomanPSMT" w:hint="eastAsia"/>
           <w:color w:val="000000"/>
         </w:rPr>
       </w:pPr>
@@ -9790,15 +9018,7 @@
           <w:rFonts w:ascii="TimesNewRomanPSMT" w:hAnsi="TimesNewRomanPSMT"/>
           <w:color w:val="000000"/>
         </w:rPr>
-        <w:t xml:space="preserve"> </w:t>
-      </w:r>
-      <w:proofErr w:type="gramStart"/>
-      <w:r>
-        <w:rPr>
-          <w:rFonts w:ascii="TimesNewRomanPSMT" w:hAnsi="TimesNewRomanPSMT"/>
-          <w:color w:val="000000"/>
-        </w:rPr>
-        <w:t xml:space="preserve">in </w:t>
+        <w:t xml:space="preserve"> in </w:t>
       </w:r>
       <w:r>
         <w:rPr>
@@ -9807,9 +9027,9 @@
           <w:iCs/>
           <w:color w:val="000000"/>
         </w:rPr>
-        <w:t>.</w:t>
-      </w:r>
-      <w:proofErr w:type="gramEnd"/>
+        <w:t>./query/</w:t>
+      </w:r>
+      <w:proofErr w:type="spellStart"/>
       <w:r>
         <w:rPr>
           <w:rFonts w:ascii="TimesNewRomanPSMT" w:hAnsi="TimesNewRomanPSMT"/>
@@ -9817,8 +9037,9 @@
           <w:iCs/>
           <w:color w:val="000000"/>
         </w:rPr>
-        <w:t>/</w:t>
-      </w:r>
+        <w:t>mongodb_query</w:t>
+      </w:r>
+      <w:proofErr w:type="spellEnd"/>
       <w:r>
         <w:rPr>
           <w:rFonts w:ascii="TimesNewRomanPSMT" w:hAnsi="TimesNewRomanPSMT"/>
@@ -9826,7 +9047,7 @@
           <w:iCs/>
           <w:color w:val="000000"/>
         </w:rPr>
-        <w:t>query</w:t>
+        <w:t>/</w:t>
       </w:r>
       <w:r>
         <w:rPr>
@@ -9835,9 +9056,8 @@
           <w:iCs/>
           <w:color w:val="000000"/>
         </w:rPr>
-        <w:t>/</w:t>
-      </w:r>
-      <w:proofErr w:type="spellStart"/>
+        <w:t>mongodb_query.py</w:t>
+      </w:r>
       <w:r>
         <w:rPr>
           <w:rFonts w:ascii="TimesNewRomanPSMT" w:hAnsi="TimesNewRomanPSMT"/>
@@ -9845,34 +9065,6 @@
           <w:iCs/>
           <w:color w:val="000000"/>
         </w:rPr>
-        <w:t>mongodb_query</w:t>
-      </w:r>
-      <w:proofErr w:type="spellEnd"/>
-      <w:r>
-        <w:rPr>
-          <w:rFonts w:ascii="TimesNewRomanPSMT" w:hAnsi="TimesNewRomanPSMT"/>
-          <w:i/>
-          <w:iCs/>
-          <w:color w:val="000000"/>
-        </w:rPr>
-        <w:t>/</w:t>
-      </w:r>
-      <w:r>
-        <w:rPr>
-          <w:rFonts w:ascii="TimesNewRomanPSMT" w:hAnsi="TimesNewRomanPSMT"/>
-          <w:i/>
-          <w:iCs/>
-          <w:color w:val="000000"/>
-        </w:rPr>
-        <w:t>mongodb_query.py</w:t>
-      </w:r>
-      <w:r>
-        <w:rPr>
-          <w:rFonts w:ascii="TimesNewRomanPSMT" w:hAnsi="TimesNewRomanPSMT"/>
-          <w:i/>
-          <w:iCs/>
-          <w:color w:val="000000"/>
-        </w:rPr>
         <w:t>.</w:t>
       </w:r>
     </w:p>
@@ -9894,7 +9086,7 @@
       <w:r>
         <w:t xml:space="preserve"> </w:t>
       </w:r>
-      <w:hyperlink r:id="rId11" w:history="1">
+      <w:hyperlink r:id="rId15" w:history="1">
         <w:r>
           <w:rPr>
             <w:rStyle w:val="Hyperlink"/>
@@ -10231,14 +9423,7 @@
                 <w:rFonts w:ascii="Times New Roman" w:eastAsia="Times New Roman" w:hAnsi="Times New Roman" w:cs="Times New Roman"/>
                 <w:color w:val="000000"/>
               </w:rPr>
-              <w:t>9</w:t>
-            </w:r>
-            <w:r>
-              <w:rPr>
-                <w:rFonts w:ascii="Times New Roman" w:eastAsia="Times New Roman" w:hAnsi="Times New Roman" w:cs="Times New Roman"/>
-                <w:color w:val="000000"/>
-              </w:rPr>
-              <w:t>1</w:t>
+              <w:t>91</w:t>
             </w:r>
           </w:p>
         </w:tc>
@@ -10865,25 +10050,7 @@
           <w:iCs/>
           <w:color w:val="000000"/>
         </w:rPr>
-        <w:t>city</w:t>
-      </w:r>
-      <w:r>
-        <w:rPr>
-          <w:rFonts w:ascii="Times New Roman" w:eastAsia="Times New Roman" w:hAnsi="Times New Roman" w:cs="Times New Roman"/>
-          <w:i/>
-          <w:iCs/>
-          <w:color w:val="000000"/>
-        </w:rPr>
-        <w:t xml:space="preserve"> table - </w:t>
-      </w:r>
-      <w:r>
-        <w:rPr>
-          <w:rFonts w:ascii="Times New Roman" w:eastAsia="Times New Roman" w:hAnsi="Times New Roman" w:cs="Times New Roman"/>
-          <w:i/>
-          <w:iCs/>
-          <w:color w:val="000000"/>
-        </w:rPr>
-        <w:t>country</w:t>
+        <w:t>city table - country</w:t>
       </w:r>
       <w:r>
         <w:rPr>
@@ -10946,8 +10113,8 @@
       </w:r>
     </w:p>
     <w:sectPr>
-      <w:headerReference w:type="default" r:id="rId12"/>
-      <w:footerReference w:type="default" r:id="rId13"/>
+      <w:headerReference w:type="default" r:id="rId16"/>
+      <w:footerReference w:type="default" r:id="rId17"/>
       <w:pgSz w:w="12240" w:h="15840"/>
       <w:pgMar w:top="1440" w:right="1440" w:bottom="1440" w:left="1440" w:header="720" w:footer="720" w:gutter="0"/>
       <w:cols w:space="720"/>
@@ -12243,6 +11410,119 @@
     </w:lvl>
   </w:abstractNum>
   <w:abstractNum w:abstractNumId="11" w15:restartNumberingAfterBreak="0">
+    <w:nsid w:val="34FB2EA0"/>
+    <w:multiLevelType w:val="multilevel"/>
+    <w:tmpl w:val="C0E8F756"/>
+    <w:lvl w:ilvl="0">
+      <w:start w:val="1"/>
+      <w:numFmt w:val="decimal"/>
+      <w:lvlText w:val="%1."/>
+      <w:lvlJc w:val="left"/>
+      <w:pPr>
+        <w:tabs>
+          <w:tab w:val="num" w:pos="720"/>
+        </w:tabs>
+        <w:ind w:left="720" w:hanging="360"/>
+      </w:pPr>
+    </w:lvl>
+    <w:lvl w:ilvl="1" w:tentative="1">
+      <w:start w:val="1"/>
+      <w:numFmt w:val="decimal"/>
+      <w:lvlText w:val="%2."/>
+      <w:lvlJc w:val="left"/>
+      <w:pPr>
+        <w:tabs>
+          <w:tab w:val="num" w:pos="1440"/>
+        </w:tabs>
+        <w:ind w:left="1440" w:hanging="360"/>
+      </w:pPr>
+    </w:lvl>
+    <w:lvl w:ilvl="2" w:tentative="1">
+      <w:start w:val="1"/>
+      <w:numFmt w:val="decimal"/>
+      <w:lvlText w:val="%3."/>
+      <w:lvlJc w:val="left"/>
+      <w:pPr>
+        <w:tabs>
+          <w:tab w:val="num" w:pos="2160"/>
+        </w:tabs>
+        <w:ind w:left="2160" w:hanging="360"/>
+      </w:pPr>
+    </w:lvl>
+    <w:lvl w:ilvl="3" w:tentative="1">
+      <w:start w:val="1"/>
+      <w:numFmt w:val="decimal"/>
+      <w:lvlText w:val="%4."/>
+      <w:lvlJc w:val="left"/>
+      <w:pPr>
+        <w:tabs>
+          <w:tab w:val="num" w:pos="2880"/>
+        </w:tabs>
+        <w:ind w:left="2880" w:hanging="360"/>
+      </w:pPr>
+    </w:lvl>
+    <w:lvl w:ilvl="4" w:tentative="1">
+      <w:start w:val="1"/>
+      <w:numFmt w:val="decimal"/>
+      <w:lvlText w:val="%5."/>
+      <w:lvlJc w:val="left"/>
+      <w:pPr>
+        <w:tabs>
+          <w:tab w:val="num" w:pos="3600"/>
+        </w:tabs>
+        <w:ind w:left="3600" w:hanging="360"/>
+      </w:pPr>
+    </w:lvl>
+    <w:lvl w:ilvl="5" w:tentative="1">
+      <w:start w:val="1"/>
+      <w:numFmt w:val="decimal"/>
+      <w:lvlText w:val="%6."/>
+      <w:lvlJc w:val="left"/>
+      <w:pPr>
+        <w:tabs>
+          <w:tab w:val="num" w:pos="4320"/>
+        </w:tabs>
+        <w:ind w:left="4320" w:hanging="360"/>
+      </w:pPr>
+    </w:lvl>
+    <w:lvl w:ilvl="6" w:tentative="1">
+      <w:start w:val="1"/>
+      <w:numFmt w:val="decimal"/>
+      <w:lvlText w:val="%7."/>
+      <w:lvlJc w:val="left"/>
+      <w:pPr>
+        <w:tabs>
+          <w:tab w:val="num" w:pos="5040"/>
+        </w:tabs>
+        <w:ind w:left="5040" w:hanging="360"/>
+      </w:pPr>
+    </w:lvl>
+    <w:lvl w:ilvl="7" w:tentative="1">
+      <w:start w:val="1"/>
+      <w:numFmt w:val="decimal"/>
+      <w:lvlText w:val="%8."/>
+      <w:lvlJc w:val="left"/>
+      <w:pPr>
+        <w:tabs>
+          <w:tab w:val="num" w:pos="5760"/>
+        </w:tabs>
+        <w:ind w:left="5760" w:hanging="360"/>
+      </w:pPr>
+    </w:lvl>
+    <w:lvl w:ilvl="8" w:tentative="1">
+      <w:start w:val="1"/>
+      <w:numFmt w:val="decimal"/>
+      <w:lvlText w:val="%9."/>
+      <w:lvlJc w:val="left"/>
+      <w:pPr>
+        <w:tabs>
+          <w:tab w:val="num" w:pos="6480"/>
+        </w:tabs>
+        <w:ind w:left="6480" w:hanging="360"/>
+      </w:pPr>
+    </w:lvl>
+  </w:abstractNum>
+  <w:abstractNum w:abstractNumId="12" w15:restartNumberingAfterBreak="0">
     <w:nsid w:val="36120B16"/>
     <w:multiLevelType w:val="hybridMultilevel"/>
     <w:tmpl w:val="AAAE8050"/>
@@ -12355,7 +11635,7 @@
       </w:rPr>
     </w:lvl>
   </w:abstractNum>
-  <w:abstractNum w:abstractNumId="12" w15:restartNumberingAfterBreak="0">
+  <w:abstractNum w:abstractNumId="13" w15:restartNumberingAfterBreak="0">
     <w:nsid w:val="3BEF0698"/>
     <w:multiLevelType w:val="multilevel"/>
     <w:tmpl w:val="2B70D97A"/>
@@ -12468,7 +11748,7 @@
       </w:rPr>
     </w:lvl>
   </w:abstractNum>
-  <w:abstractNum w:abstractNumId="13" w15:restartNumberingAfterBreak="0">
+  <w:abstractNum w:abstractNumId="14" w15:restartNumberingAfterBreak="0">
     <w:nsid w:val="405001A9"/>
     <w:multiLevelType w:val="hybridMultilevel"/>
     <w:tmpl w:val="A47CBDCA"/>
@@ -12557,7 +11837,7 @@
       </w:pPr>
     </w:lvl>
   </w:abstractNum>
-  <w:abstractNum w:abstractNumId="14" w15:restartNumberingAfterBreak="0">
+  <w:abstractNum w:abstractNumId="15" w15:restartNumberingAfterBreak="0">
     <w:nsid w:val="4F8F57D6"/>
     <w:multiLevelType w:val="hybridMultilevel"/>
     <w:tmpl w:val="925EBD5E"/>
@@ -12670,7 +11950,7 @@
       </w:rPr>
     </w:lvl>
   </w:abstractNum>
-  <w:abstractNum w:abstractNumId="15" w15:restartNumberingAfterBreak="0">
+  <w:abstractNum w:abstractNumId="16" w15:restartNumberingAfterBreak="0">
     <w:nsid w:val="5ADA1D26"/>
     <w:multiLevelType w:val="hybridMultilevel"/>
     <w:tmpl w:val="F88EE4CE"/>
@@ -12783,7 +12063,7 @@
       </w:rPr>
     </w:lvl>
   </w:abstractNum>
-  <w:abstractNum w:abstractNumId="16" w15:restartNumberingAfterBreak="0">
+  <w:abstractNum w:abstractNumId="17" w15:restartNumberingAfterBreak="0">
     <w:nsid w:val="5C04521A"/>
     <w:multiLevelType w:val="hybridMultilevel"/>
     <w:tmpl w:val="A47CBDCA"/>
@@ -12872,7 +12152,7 @@
       </w:pPr>
     </w:lvl>
   </w:abstractNum>
-  <w:abstractNum w:abstractNumId="17" w15:restartNumberingAfterBreak="0">
+  <w:abstractNum w:abstractNumId="18" w15:restartNumberingAfterBreak="0">
     <w:nsid w:val="61885FDB"/>
     <w:multiLevelType w:val="hybridMultilevel"/>
     <w:tmpl w:val="5146816E"/>
@@ -12985,7 +12265,7 @@
       </w:rPr>
     </w:lvl>
   </w:abstractNum>
-  <w:abstractNum w:abstractNumId="18" w15:restartNumberingAfterBreak="0">
+  <w:abstractNum w:abstractNumId="19" w15:restartNumberingAfterBreak="0">
     <w:nsid w:val="61BF1DDF"/>
     <w:multiLevelType w:val="hybridMultilevel"/>
     <w:tmpl w:val="6764EBCE"/>
@@ -13098,7 +12378,7 @@
       </w:rPr>
     </w:lvl>
   </w:abstractNum>
-  <w:abstractNum w:abstractNumId="19" w15:restartNumberingAfterBreak="0">
+  <w:abstractNum w:abstractNumId="20" w15:restartNumberingAfterBreak="0">
     <w:nsid w:val="68F1400F"/>
     <w:multiLevelType w:val="hybridMultilevel"/>
     <w:tmpl w:val="7B8E73A8"/>
@@ -13187,7 +12467,7 @@
       </w:pPr>
     </w:lvl>
   </w:abstractNum>
-  <w:abstractNum w:abstractNumId="20" w15:restartNumberingAfterBreak="0">
+  <w:abstractNum w:abstractNumId="21" w15:restartNumberingAfterBreak="0">
     <w:nsid w:val="70361F4E"/>
     <w:multiLevelType w:val="hybridMultilevel"/>
     <w:tmpl w:val="345C156E"/>
@@ -13300,7 +12580,7 @@
       </w:rPr>
     </w:lvl>
   </w:abstractNum>
-  <w:abstractNum w:abstractNumId="21" w15:restartNumberingAfterBreak="0">
+  <w:abstractNum w:abstractNumId="22" w15:restartNumberingAfterBreak="0">
     <w:nsid w:val="71FE5BFA"/>
     <w:multiLevelType w:val="hybridMultilevel"/>
     <w:tmpl w:val="A7A0478A"/>
@@ -13414,7 +12694,7 @@
     </w:lvl>
   </w:abstractNum>
   <w:num w:numId="1">
-    <w:abstractNumId w:val="19"/>
+    <w:abstractNumId w:val="20"/>
   </w:num>
   <w:num w:numId="2">
     <w:abstractNumId w:val="0"/>
@@ -13423,37 +12703,37 @@
     <w:abstractNumId w:val="9"/>
   </w:num>
   <w:num w:numId="4">
-    <w:abstractNumId w:val="21"/>
+    <w:abstractNumId w:val="22"/>
   </w:num>
   <w:num w:numId="5">
     <w:abstractNumId w:val="7"/>
   </w:num>
   <w:num w:numId="6">
-    <w:abstractNumId w:val="17"/>
+    <w:abstractNumId w:val="18"/>
   </w:num>
   <w:num w:numId="7">
-    <w:abstractNumId w:val="12"/>
+    <w:abstractNumId w:val="13"/>
   </w:num>
   <w:num w:numId="8">
     <w:abstractNumId w:val="5"/>
   </w:num>
   <w:num w:numId="9">
-    <w:abstractNumId w:val="15"/>
+    <w:abstractNumId w:val="16"/>
   </w:num>
   <w:num w:numId="10">
-    <w:abstractNumId w:val="20"/>
+    <w:abstractNumId w:val="21"/>
   </w:num>
   <w:num w:numId="11">
     <w:abstractNumId w:val="10"/>
   </w:num>
   <w:num w:numId="12">
-    <w:abstractNumId w:val="18"/>
+    <w:abstractNumId w:val="19"/>
   </w:num>
   <w:num w:numId="13">
-    <w:abstractNumId w:val="14"/>
+    <w:abstractNumId w:val="15"/>
   </w:num>
   <w:num w:numId="14">
-    <w:abstractNumId w:val="11"/>
+    <w:abstractNumId w:val="12"/>
   </w:num>
   <w:num w:numId="15">
     <w:abstractNumId w:val="6"/>
@@ -13465,19 +12745,22 @@
     <w:abstractNumId w:val="2"/>
   </w:num>
   <w:num w:numId="18">
-    <w:abstractNumId w:val="13"/>
+    <w:abstractNumId w:val="14"/>
   </w:num>
   <w:num w:numId="19">
     <w:abstractNumId w:val="1"/>
   </w:num>
   <w:num w:numId="20">
-    <w:abstractNumId w:val="16"/>
+    <w:abstractNumId w:val="17"/>
   </w:num>
   <w:num w:numId="21">
     <w:abstractNumId w:val="3"/>
   </w:num>
   <w:num w:numId="22">
     <w:abstractNumId w:val="8"/>
+  </w:num>
+  <w:num w:numId="23">
+    <w:abstractNumId w:val="11"/>
   </w:num>
 </w:numbering>
 </file>
@@ -14202,6 +13485,19 @@
       <w:color w:val="2F5496" w:themeColor="accent1" w:themeShade="BF"/>
     </w:rPr>
   </w:style>
+  <w:style w:type="paragraph" w:customStyle="1" w:styleId="part">
+    <w:name w:val="part"/>
+    <w:basedOn w:val="Normal"/>
+    <w:rsid w:val="00F600D5"/>
+    <w:pPr>
+      <w:spacing w:before="100" w:beforeAutospacing="1" w:after="100" w:afterAutospacing="1" w:line="240" w:lineRule="auto"/>
+    </w:pPr>
+    <w:rPr>
+      <w:rFonts w:ascii="Times New Roman" w:eastAsia="Times New Roman" w:hAnsi="Times New Roman" w:cs="Times New Roman"/>
+      <w:sz w:val="24"/>
+      <w:szCs w:val="24"/>
+    </w:rPr>
+  </w:style>
 </w:styles>
 </file>
 

</xml_diff>